<commit_message>
updated tutorial and datasets
</commit_message>
<xml_diff>
--- a/ArcGIS_Notebooks_Tutorial.docx
+++ b/ArcGIS_Notebooks_Tutorial.docx
@@ -1,6 +1,6 @@
 
 <file path=word/document.xml><?xml version="1.0" encoding="utf-8"?>
-<w:document xmlns:wpc="http://schemas.microsoft.com/office/word/2010/wordprocessingCanvas" xmlns:cx="http://schemas.microsoft.com/office/drawing/2014/chartex" xmlns:cx1="http://schemas.microsoft.com/office/drawing/2015/9/8/chartex" xmlns:cx2="http://schemas.microsoft.com/office/drawing/2015/10/21/chartex" xmlns:cx3="http://schemas.microsoft.com/office/drawing/2016/5/9/chartex" xmlns:cx4="http://schemas.microsoft.com/office/drawing/2016/5/10/chartex" xmlns:cx5="http://schemas.microsoft.com/office/drawing/2016/5/11/chartex" xmlns:cx6="http://schemas.microsoft.com/office/drawing/2016/5/12/chartex" xmlns:cx7="http://schemas.microsoft.com/office/drawing/2016/5/13/chartex" xmlns:cx8="http://schemas.microsoft.com/office/drawing/2016/5/14/chartex" xmlns:mc="http://schemas.openxmlformats.org/markup-compatibility/2006" xmlns:aink="http://schemas.microsoft.com/office/drawing/2016/ink" xmlns:am3d="http://schemas.microsoft.com/office/drawing/2017/model3d" xmlns:o="urn:schemas-microsoft-com:office:office" xmlns:r="http://schemas.openxmlformats.org/officeDocument/2006/relationships" xmlns:m="http://schemas.openxmlformats.org/officeDocument/2006/math" xmlns:v="urn:schemas-microsoft-com:vml" xmlns:wp14="http://schemas.microsoft.com/office/word/2010/wordprocessingDrawing" xmlns:wp="http://schemas.openxmlformats.org/drawingml/2006/wordprocessingDrawing" xmlns:w10="urn:schemas-microsoft-com:office:word" xmlns:w="http://schemas.openxmlformats.org/wordprocessingml/2006/main" xmlns:w14="http://schemas.microsoft.com/office/word/2010/wordml" xmlns:w15="http://schemas.microsoft.com/office/word/2012/wordml" xmlns:w16cex="http://schemas.microsoft.com/office/word/2018/wordml/cex" xmlns:w16cid="http://schemas.microsoft.com/office/word/2016/wordml/cid" xmlns:w16="http://schemas.microsoft.com/office/word/2018/wordml" xmlns:w16sdtdh="http://schemas.microsoft.com/office/word/2020/wordml/sdtdatahash" xmlns:w16se="http://schemas.microsoft.com/office/word/2015/wordml/symex" xmlns:wpg="http://schemas.microsoft.com/office/word/2010/wordprocessingGroup" xmlns:wpi="http://schemas.microsoft.com/office/word/2010/wordprocessingInk" xmlns:wne="http://schemas.microsoft.com/office/word/2006/wordml" xmlns:wps="http://schemas.microsoft.com/office/word/2010/wordprocessingShape" mc:Ignorable="w14 w15 w16se w16cid w16 w16cex w16sdtdh wp14">
+<w:document xmlns:wpc="http://schemas.microsoft.com/office/word/2010/wordprocessingCanvas" xmlns:cx="http://schemas.microsoft.com/office/drawing/2014/chartex" xmlns:cx1="http://schemas.microsoft.com/office/drawing/2015/9/8/chartex" xmlns:cx2="http://schemas.microsoft.com/office/drawing/2015/10/21/chartex" xmlns:cx3="http://schemas.microsoft.com/office/drawing/2016/5/9/chartex" xmlns:cx4="http://schemas.microsoft.com/office/drawing/2016/5/10/chartex" xmlns:cx5="http://schemas.microsoft.com/office/drawing/2016/5/11/chartex" xmlns:cx6="http://schemas.microsoft.com/office/drawing/2016/5/12/chartex" xmlns:cx7="http://schemas.microsoft.com/office/drawing/2016/5/13/chartex" xmlns:cx8="http://schemas.microsoft.com/office/drawing/2016/5/14/chartex" xmlns:mc="http://schemas.openxmlformats.org/markup-compatibility/2006" xmlns:aink="http://schemas.microsoft.com/office/drawing/2016/ink" xmlns:am3d="http://schemas.microsoft.com/office/drawing/2017/model3d" xmlns:o="urn:schemas-microsoft-com:office:office" xmlns:oel="http://schemas.microsoft.com/office/2019/extlst" xmlns:r="http://schemas.openxmlformats.org/officeDocument/2006/relationships" xmlns:m="http://schemas.openxmlformats.org/officeDocument/2006/math" xmlns:v="urn:schemas-microsoft-com:vml" xmlns:wp14="http://schemas.microsoft.com/office/word/2010/wordprocessingDrawing" xmlns:wp="http://schemas.openxmlformats.org/drawingml/2006/wordprocessingDrawing" xmlns:w10="urn:schemas-microsoft-com:office:word" xmlns:w="http://schemas.openxmlformats.org/wordprocessingml/2006/main" xmlns:w14="http://schemas.microsoft.com/office/word/2010/wordml" xmlns:w15="http://schemas.microsoft.com/office/word/2012/wordml" xmlns:w16cex="http://schemas.microsoft.com/office/word/2018/wordml/cex" xmlns:w16cid="http://schemas.microsoft.com/office/word/2016/wordml/cid" xmlns:w16="http://schemas.microsoft.com/office/word/2018/wordml" xmlns:w16du="http://schemas.microsoft.com/office/word/2023/wordml/word16du" xmlns:w16sdtdh="http://schemas.microsoft.com/office/word/2020/wordml/sdtdatahash" xmlns:w16se="http://schemas.microsoft.com/office/word/2015/wordml/symex" xmlns:wpg="http://schemas.microsoft.com/office/word/2010/wordprocessingGroup" xmlns:wpi="http://schemas.microsoft.com/office/word/2010/wordprocessingInk" xmlns:wne="http://schemas.microsoft.com/office/word/2006/wordml" xmlns:wps="http://schemas.microsoft.com/office/word/2010/wordprocessingShape" mc:Ignorable="w14 w15 w16se w16cid w16 w16cex w16sdtdh w16du wp14">
   <w:body>
     <w:p>
       <w:pPr>
@@ -253,25 +253,43 @@
           <w:i/>
           <w:iCs/>
         </w:rPr>
-        <w:t>Required:</w:t>
-      </w:r>
-      <w:r>
-        <w:t xml:space="preserve"> </w:t>
-      </w:r>
-      <w:r>
-        <w:t xml:space="preserve">ArcGIS Pro </w:t>
-      </w:r>
-      <w:r>
-        <w:t>2.</w:t>
-      </w:r>
-      <w:r>
-        <w:t>9</w:t>
-      </w:r>
-      <w:r>
-        <w:t>+</w:t>
-      </w:r>
-      <w:r>
-        <w:t xml:space="preserve"> recommended (2.5+ minimum)</w:t>
+        <w:t xml:space="preserve">Required: </w:t>
+      </w:r>
+      <w:r>
+        <w:rPr>
+          <w:i/>
+          <w:iCs/>
+        </w:rPr>
+        <w:t xml:space="preserve">This tutorial was last tested on </w:t>
+      </w:r>
+      <w:r>
+        <w:rPr>
+          <w:i/>
+          <w:iCs/>
+        </w:rPr>
+        <w:t>August 27</w:t>
+      </w:r>
+      <w:r>
+        <w:rPr>
+          <w:i/>
+          <w:iCs/>
+          <w:vertAlign w:val="superscript"/>
+        </w:rPr>
+        <w:t>th</w:t>
+      </w:r>
+      <w:r>
+        <w:rPr>
+          <w:i/>
+          <w:iCs/>
+        </w:rPr>
+        <w:t>, 2024</w:t>
+      </w:r>
+      <w:r>
+        <w:rPr>
+          <w:i/>
+          <w:iCs/>
+        </w:rPr>
+        <w:t>, using ArcGIS Pro 3.3. If you're using a different version of ArcGIS Pro, you may encounter different functionality and results.</w:t>
       </w:r>
     </w:p>
     <w:p>
@@ -296,13 +314,8 @@
         <w:t xml:space="preserve">advanced </w:t>
       </w:r>
       <w:r>
-        <w:t xml:space="preserve">Notebooks and </w:t>
-      </w:r>
-      <w:proofErr w:type="spellStart"/>
-      <w:r>
-        <w:t>GeoEnrichment</w:t>
-      </w:r>
-      <w:proofErr w:type="spellEnd"/>
+        <w:t>Notebooks and GeoEnrichment</w:t>
+      </w:r>
     </w:p>
     <w:p>
       <w:pPr>
@@ -323,13 +336,13 @@
         <w:t xml:space="preserve"> </w:t>
       </w:r>
       <w:r>
-        <w:t>Notebook Server for ArcGIS Enterprise 10.</w:t>
-      </w:r>
-      <w:r>
-        <w:t>7</w:t>
-      </w:r>
-      <w:r>
-        <w:t>.1+</w:t>
+        <w:t xml:space="preserve">Notebook Server for ArcGIS Enterprise </w:t>
+      </w:r>
+      <w:r>
+        <w:t>11.3</w:t>
+      </w:r>
+      <w:r>
+        <w:t>+</w:t>
       </w:r>
     </w:p>
     <w:p>
@@ -416,7 +429,7 @@
             <w:rStyle w:val="Hyperlink"/>
             <w:rFonts w:cs="Arial"/>
           </w:rPr>
-          <w:t>https://data.torontopolice.on.ca/datasets/major-crime-indicators-1</w:t>
+          <w:t>https://data.torontopolice.on.ca/pages/major-crime-indicators</w:t>
         </w:r>
       </w:hyperlink>
       <w:r>
@@ -448,25 +461,7 @@
           <w:color w:val="444444"/>
           <w:shd w:val="clear" w:color="auto" w:fill="FFFFFF"/>
         </w:rPr>
-        <w:t>NCDC International Best Track Archive for Climate Stewardship (</w:t>
-      </w:r>
-      <w:proofErr w:type="spellStart"/>
-      <w:r>
-        <w:rPr>
-          <w:rFonts w:ascii="Helvetica" w:hAnsi="Helvetica" w:cs="Helvetica"/>
-          <w:color w:val="444444"/>
-          <w:shd w:val="clear" w:color="auto" w:fill="FFFFFF"/>
-        </w:rPr>
-        <w:t>IBTrACS</w:t>
-      </w:r>
-      <w:proofErr w:type="spellEnd"/>
-      <w:r>
-        <w:rPr>
-          <w:rFonts w:ascii="Helvetica" w:hAnsi="Helvetica" w:cs="Helvetica"/>
-          <w:color w:val="444444"/>
-          <w:shd w:val="clear" w:color="auto" w:fill="FFFFFF"/>
-        </w:rPr>
-        <w:t>) Project, Version 3</w:t>
+        <w:t>NCDC International Best Track Archive for Climate Stewardship (IBTrACS) Project, Version 3</w:t>
       </w:r>
       <w:r>
         <w:rPr>
@@ -492,7 +487,19 @@
           <w:rPr>
             <w:rStyle w:val="Hyperlink"/>
           </w:rPr>
-          <w:t>https://data.nodc.noaa.gov/cgi-bin/iso?id=gov.noaa.ncdc:C00834</w:t>
+          <w:t>https://data.nodc.</w:t>
+        </w:r>
+        <w:r>
+          <w:rPr>
+            <w:rStyle w:val="Hyperlink"/>
+          </w:rPr>
+          <w:t>n</w:t>
+        </w:r>
+        <w:r>
+          <w:rPr>
+            <w:rStyle w:val="Hyperlink"/>
+          </w:rPr>
+          <w:t>oaa.gov/cgi-bin/iso?id=gov.noaa.ncdc:C00834</w:t>
         </w:r>
       </w:hyperlink>
     </w:p>
@@ -514,11 +521,9 @@
       <w:r>
         <w:t xml:space="preserve">The Education and Research Group at Esri Canada makes every effort to present accurate and reliable information. The Web sites and URLs used in this tutorial are from sources that were current at the time of </w:t>
       </w:r>
-      <w:proofErr w:type="gramStart"/>
-      <w:r>
-        <w:t>production, but</w:t>
-      </w:r>
-      <w:proofErr w:type="gramEnd"/>
+      <w:r>
+        <w:t>production but</w:t>
+      </w:r>
       <w:r>
         <w:t xml:space="preserve"> are subject to change without notice to Esri Canada.</w:t>
       </w:r>
@@ -543,6 +548,24 @@
     </w:p>
     <w:p>
       <w:pPr>
+        <w:pStyle w:val="ListParagraph"/>
+        <w:numPr>
+          <w:ilvl w:val="0"/>
+          <w:numId w:val="14"/>
+        </w:numPr>
+      </w:pPr>
+      <w:r>
+        <w:t>Last Update</w:t>
+      </w:r>
+      <w:r>
+        <w:t xml:space="preserve"> Date</w:t>
+      </w:r>
+      <w:r>
+        <w:t>: August 2024</w:t>
+      </w:r>
+    </w:p>
+    <w:p>
+      <w:pPr>
         <w:pStyle w:val="Heading1"/>
         <w:spacing w:before="120"/>
       </w:pPr>
@@ -612,26 +635,13 @@
         <w:t xml:space="preserve">specialized </w:t>
       </w:r>
       <w:r>
-        <w:t xml:space="preserve">modules for integrating deep learning and machine learning tools such as </w:t>
-      </w:r>
-      <w:proofErr w:type="spellStart"/>
-      <w:r>
-        <w:t>Tensorflow</w:t>
-      </w:r>
-      <w:proofErr w:type="spellEnd"/>
-      <w:r>
-        <w:t xml:space="preserve">).  With the introduction of the notebook interface, initially </w:t>
+        <w:t xml:space="preserve">modules for integrating deep learning and machine learning tools such as Tensorflow).  With the introduction of the notebook interface, initially </w:t>
       </w:r>
       <w:r>
         <w:t xml:space="preserve">using </w:t>
       </w:r>
-      <w:proofErr w:type="spellStart"/>
-      <w:r>
-        <w:t>IPython</w:t>
-      </w:r>
-      <w:proofErr w:type="spellEnd"/>
-      <w:r>
-        <w:t>, and more recently with the Jupyter Notebook</w:t>
+      <w:r>
+        <w:t>IPython, and more recently with the Jupyter Notebook</w:t>
       </w:r>
       <w:r>
         <w:t xml:space="preserve"> </w:t>
@@ -934,7 +944,6 @@
       <w:r>
         <w:t xml:space="preserve">.  All references to files later in this document will be relative to the top </w:t>
       </w:r>
-      <w:proofErr w:type="spellStart"/>
       <w:r>
         <w:rPr>
           <w:rStyle w:val="VerbatimChar"/>
@@ -942,7 +951,6 @@
         </w:rPr>
         <w:t>arcgis_notebooks</w:t>
       </w:r>
-      <w:proofErr w:type="spellEnd"/>
       <w:r>
         <w:t xml:space="preserve"> folder:</w:t>
       </w:r>
@@ -1092,7 +1100,6 @@
               </w:rPr>
               <w:t xml:space="preserve"> </w:t>
             </w:r>
-            <w:proofErr w:type="spellStart"/>
             <w:r>
               <w:rPr>
                 <w:b w:val="0"/>
@@ -1100,7 +1107,6 @@
               </w:rPr>
               <w:t>arcgis_notebooks</w:t>
             </w:r>
-            <w:proofErr w:type="spellEnd"/>
             <w:r>
               <w:rPr>
                 <w:b w:val="0"/>
@@ -1325,7 +1331,6 @@
             <w:r>
               <w:t xml:space="preserve"> </w:t>
             </w:r>
-            <w:proofErr w:type="spellStart"/>
             <w:r>
               <w:rPr>
                 <w:b w:val="0"/>
@@ -1333,7 +1338,6 @@
               </w:rPr>
               <w:t>hurricane_analysis</w:t>
             </w:r>
-            <w:proofErr w:type="spellEnd"/>
             <w:r>
               <w:rPr>
                 <w:b w:val="0"/>
@@ -1568,17 +1572,8 @@
                 <w:b w:val="0"/>
                 <w:caps w:val="0"/>
               </w:rPr>
-              <w:t xml:space="preserve"> part1_prepare_hurricane_</w:t>
+              <w:t xml:space="preserve"> part1_prepare_hurricane_data.ipynb</w:t>
             </w:r>
-            <w:proofErr w:type="gramStart"/>
-            <w:r>
-              <w:rPr>
-                <w:b w:val="0"/>
-                <w:caps w:val="0"/>
-              </w:rPr>
-              <w:t>data.ipynb</w:t>
-            </w:r>
-            <w:proofErr w:type="gramEnd"/>
           </w:p>
         </w:tc>
         <w:tc>
@@ -1685,17 +1680,8 @@
                 <w:b w:val="0"/>
                 <w:caps w:val="0"/>
               </w:rPr>
-              <w:t xml:space="preserve"> part2_explore_hurricane_</w:t>
+              <w:t xml:space="preserve"> part2_explore_hurricane_data.ipynb</w:t>
             </w:r>
-            <w:proofErr w:type="gramStart"/>
-            <w:r>
-              <w:rPr>
-                <w:b w:val="0"/>
-                <w:caps w:val="0"/>
-              </w:rPr>
-              <w:t>data.ipynb</w:t>
-            </w:r>
-            <w:proofErr w:type="gramEnd"/>
           </w:p>
         </w:tc>
         <w:tc>
@@ -1809,17 +1795,8 @@
                 <w:b w:val="0"/>
                 <w:caps w:val="0"/>
               </w:rPr>
-              <w:t xml:space="preserve"> part3_analyze_hurricane_</w:t>
+              <w:t xml:space="preserve"> part3_analyze_hurricane_data.ipynb</w:t>
             </w:r>
-            <w:proofErr w:type="gramStart"/>
-            <w:r>
-              <w:rPr>
-                <w:b w:val="0"/>
-                <w:caps w:val="0"/>
-              </w:rPr>
-              <w:t>data.ipynb</w:t>
-            </w:r>
-            <w:proofErr w:type="gramEnd"/>
           </w:p>
         </w:tc>
         <w:tc>
@@ -1900,21 +1877,12 @@
                 </v:shape>
               </w:pict>
             </w:r>
-            <w:proofErr w:type="spellStart"/>
             <w:r>
               <w:rPr>
                 <w:b w:val="0"/>
                 <w:caps w:val="0"/>
               </w:rPr>
-              <w:t>notebook_basics</w:t>
-            </w:r>
-            <w:proofErr w:type="spellEnd"/>
-            <w:r>
-              <w:rPr>
-                <w:b w:val="0"/>
-                <w:caps w:val="0"/>
-              </w:rPr>
-              <w:t>/</w:t>
+              <w:t>notebook_basics/</w:t>
             </w:r>
           </w:p>
         </w:tc>
@@ -2136,26 +2104,8 @@
                 <w:b w:val="0"/>
                 <w:caps w:val="0"/>
               </w:rPr>
-              <w:t xml:space="preserve"> </w:t>
+              <w:t xml:space="preserve"> starter_notebook.ipynb</w:t>
             </w:r>
-            <w:proofErr w:type="spellStart"/>
-            <w:r>
-              <w:rPr>
-                <w:b w:val="0"/>
-                <w:caps w:val="0"/>
-              </w:rPr>
-              <w:t>starter_</w:t>
-            </w:r>
-            <w:proofErr w:type="gramStart"/>
-            <w:r>
-              <w:rPr>
-                <w:b w:val="0"/>
-                <w:caps w:val="0"/>
-              </w:rPr>
-              <w:t>notebook.ipynb</w:t>
-            </w:r>
-            <w:proofErr w:type="spellEnd"/>
-            <w:proofErr w:type="gramEnd"/>
           </w:p>
         </w:tc>
         <w:tc>
@@ -2258,24 +2208,13 @@
               <w:tab/>
               <w:t xml:space="preserve">           </w:t>
             </w:r>
-            <w:proofErr w:type="spellStart"/>
             <w:r>
               <w:rPr>
                 <w:b w:val="0"/>
                 <w:caps w:val="0"/>
               </w:rPr>
-              <w:t>notebook_</w:t>
+              <w:t>notebook_basics.aprx</w:t>
             </w:r>
-            <w:proofErr w:type="gramStart"/>
-            <w:r>
-              <w:rPr>
-                <w:b w:val="0"/>
-                <w:caps w:val="0"/>
-              </w:rPr>
-              <w:t>basics.aprx</w:t>
-            </w:r>
-            <w:proofErr w:type="spellEnd"/>
-            <w:proofErr w:type="gramEnd"/>
           </w:p>
         </w:tc>
         <w:tc>
@@ -2376,18 +2315,8 @@
             <w:r>
               <w:t xml:space="preserve">     </w:t>
             </w:r>
-            <w:proofErr w:type="spellStart"/>
             <w:r>
-              <w:t>arcgispro_</w:t>
-            </w:r>
-            <w:proofErr w:type="gramStart"/>
-            <w:r>
-              <w:t>notebook.ipynb</w:t>
-            </w:r>
-            <w:proofErr w:type="spellEnd"/>
-            <w:proofErr w:type="gramEnd"/>
-            <w:r>
-              <w:t xml:space="preserve"> notebook</w:t>
+              <w:t>arcgispro_notebook.ipynb notebook</w:t>
             </w:r>
           </w:p>
         </w:tc>
@@ -2476,26 +2405,8 @@
                 <w:b w:val="0"/>
                 <w:caps w:val="0"/>
               </w:rPr>
-              <w:t xml:space="preserve"> </w:t>
+              <w:t xml:space="preserve"> arcgispro_notebook.ipynb</w:t>
             </w:r>
-            <w:proofErr w:type="spellStart"/>
-            <w:r>
-              <w:rPr>
-                <w:b w:val="0"/>
-                <w:caps w:val="0"/>
-              </w:rPr>
-              <w:t>arcgispro_</w:t>
-            </w:r>
-            <w:proofErr w:type="gramStart"/>
-            <w:r>
-              <w:rPr>
-                <w:b w:val="0"/>
-                <w:caps w:val="0"/>
-              </w:rPr>
-              <w:t>notebook.ipynb</w:t>
-            </w:r>
-            <w:proofErr w:type="spellEnd"/>
-            <w:proofErr w:type="gramEnd"/>
           </w:p>
         </w:tc>
         <w:tc>
@@ -2621,26 +2532,8 @@
                 <w:caps w:val="0"/>
               </w:rPr>
               <w:tab/>
-              <w:t xml:space="preserve">     </w:t>
+              <w:t xml:space="preserve">     hosted_notebook.ipynb</w:t>
             </w:r>
-            <w:proofErr w:type="spellStart"/>
-            <w:r>
-              <w:rPr>
-                <w:b w:val="0"/>
-                <w:caps w:val="0"/>
-              </w:rPr>
-              <w:t>hosted_</w:t>
-            </w:r>
-            <w:proofErr w:type="gramStart"/>
-            <w:r>
-              <w:rPr>
-                <w:b w:val="0"/>
-                <w:caps w:val="0"/>
-              </w:rPr>
-              <w:t>notebook.ipynb</w:t>
-            </w:r>
-            <w:proofErr w:type="spellEnd"/>
-            <w:proofErr w:type="gramEnd"/>
           </w:p>
         </w:tc>
         <w:tc>
@@ -2701,22 +2594,14 @@
         <w:t xml:space="preserve"> </w:t>
       </w:r>
       <w:r>
-        <w:t>2.</w:t>
-      </w:r>
-      <w:r>
-        <w:t>9</w:t>
-      </w:r>
-      <w:r>
-        <w:t>+</w:t>
-      </w:r>
-      <w:r>
-        <w:t xml:space="preserve"> recommended (2.5</w:t>
-      </w:r>
-      <w:r>
-        <w:t>+</w:t>
-      </w:r>
-      <w:r>
-        <w:t xml:space="preserve"> minimum)</w:t>
+        <w:rPr>
+          <w:b/>
+          <w:bCs/>
+        </w:rPr>
+        <w:t>3.3</w:t>
+      </w:r>
+      <w:r>
+        <w:t xml:space="preserve"> </w:t>
       </w:r>
     </w:p>
     <w:p>
@@ -2748,7 +2633,23 @@
             <w:rFonts w:cs="Arial"/>
             <w:bCs/>
           </w:rPr>
-          <w:t>https://www.esri.com/en-us/arcgis/trial</w:t>
+          <w:t>https://www.esri.com/en-us/a</w:t>
+        </w:r>
+        <w:r>
+          <w:rPr>
+            <w:rStyle w:val="Hyperlink"/>
+            <w:rFonts w:cs="Arial"/>
+            <w:bCs/>
+          </w:rPr>
+          <w:t>r</w:t>
+        </w:r>
+        <w:r>
+          <w:rPr>
+            <w:rStyle w:val="Hyperlink"/>
+            <w:rFonts w:cs="Arial"/>
+            <w:bCs/>
+          </w:rPr>
+          <w:t>cgis/trial</w:t>
         </w:r>
       </w:hyperlink>
       <w:r>
@@ -2782,7 +2683,21 @@
             <w:rStyle w:val="Hyperlink"/>
             <w:rFonts w:cs="Arial"/>
           </w:rPr>
-          <w:t>https://pro.arcgis.com/en/pro-app/get-started/start-arcgis-pro-with-a-named-user-license.htm#ESRI_SECTION1_15AD453E27C446CE9B51D45C021E8067</w:t>
+          <w:t>http</w:t>
+        </w:r>
+        <w:r>
+          <w:rPr>
+            <w:rStyle w:val="Hyperlink"/>
+            <w:rFonts w:cs="Arial"/>
+          </w:rPr>
+          <w:t>s</w:t>
+        </w:r>
+        <w:r>
+          <w:rPr>
+            <w:rStyle w:val="Hyperlink"/>
+            <w:rFonts w:cs="Arial"/>
+          </w:rPr>
+          <w:t>://pro.arcgis.com/en/pro-app/get-started/start-arcgis-pro-with-a-named-user-license.htm#ESRI_SECTION1_15AD453E27C446CE9B51D45C021E8067</w:t>
         </w:r>
       </w:hyperlink>
       <w:r>
@@ -2844,13 +2759,10 @@
           <w:b/>
           <w:bCs/>
         </w:rPr>
-        <w:t>Python</w:t>
-      </w:r>
-      <w:r>
-        <w:t xml:space="preserve"> </w:t>
-      </w:r>
-      <w:r>
-        <w:t>in the left-hand menu to access the Python Package Manger interface</w:t>
+        <w:t>Package Manager</w:t>
+      </w:r>
+      <w:r>
+        <w:t xml:space="preserve"> in the left-hand menu to access the Python Package Manger interface</w:t>
       </w:r>
     </w:p>
     <w:p>
@@ -2924,14 +2836,24 @@
         </w:drawing>
       </w:r>
       <w:r>
-        <w:t xml:space="preserve">Click </w:t>
+        <w:rPr>
+          <w:noProof/>
+        </w:rPr>
+        <w:t xml:space="preserve">On the right-hand, Click the </w:t>
       </w:r>
       <w:r>
         <w:rPr>
           <w:b/>
           <w:bCs/>
-        </w:rPr>
-        <w:t>Manage Environments</w:t>
+          <w:noProof/>
+        </w:rPr>
+        <w:t>Environment Manager</w:t>
+      </w:r>
+      <w:r>
+        <w:rPr>
+          <w:noProof/>
+        </w:rPr>
+        <w:t xml:space="preserve"> button</w:t>
       </w:r>
     </w:p>
     <w:p>
@@ -2943,15 +2865,7 @@
         </w:numPr>
       </w:pPr>
       <w:r>
-        <w:t xml:space="preserve">Click the clone button </w:t>
-      </w:r>
-      <w:proofErr w:type="gramStart"/>
-      <w:r>
-        <w:t>( )</w:t>
-      </w:r>
-      <w:proofErr w:type="gramEnd"/>
-      <w:r>
-        <w:t xml:space="preserve"> next to the default environment named </w:t>
+        <w:t xml:space="preserve">Click the clone button ( ) next to the default environment named </w:t>
       </w:r>
       <w:r>
         <w:rPr>
@@ -2989,7 +2903,7 @@
         <mc:AlternateContent>
           <mc:Choice Requires="wpc">
             <w:drawing>
-              <wp:anchor distT="0" distB="0" distL="114300" distR="114300" simplePos="0" relativeHeight="251662336" behindDoc="0" locked="0" layoutInCell="1" allowOverlap="1" wp14:anchorId="03E3BF78" wp14:editId="51295E76">
+              <wp:anchor distT="0" distB="0" distL="114300" distR="114300" simplePos="0" relativeHeight="251662336" behindDoc="0" locked="0" layoutInCell="1" allowOverlap="1" wp14:anchorId="03E3BF78" wp14:editId="4269183C">
                 <wp:simplePos x="0" y="0"/>
                 <wp:positionH relativeFrom="margin">
                   <wp:align>right</wp:align>
@@ -3015,7 +2929,7 @@
                       <wpc:whole/>
                       <pic:pic xmlns:pic="http://schemas.openxmlformats.org/drawingml/2006/picture">
                         <pic:nvPicPr>
-                          <pic:cNvPr id="19" name="Picture 19"/>
+                          <pic:cNvPr id="1029783175" name="Picture 1029783175"/>
                           <pic:cNvPicPr>
                             <a:picLocks noChangeAspect="1"/>
                           </pic:cNvPicPr>
@@ -3028,8 +2942,8 @@
                         </pic:blipFill>
                         <pic:spPr>
                           <a:xfrm>
-                            <a:off x="493996" y="0"/>
-                            <a:ext cx="2424747" cy="2086410"/>
+                            <a:off x="503401" y="98003"/>
+                            <a:ext cx="2641342" cy="1761631"/>
                           </a:xfrm>
                           <a:prstGeom prst="rect">
                             <a:avLst/>
@@ -3038,18 +2952,21 @@
                       </pic:pic>
                       <pic:pic xmlns:pic="http://schemas.openxmlformats.org/drawingml/2006/picture">
                         <pic:nvPicPr>
-                          <pic:cNvPr id="47" name="Picture 47"/>
-                          <pic:cNvPicPr/>
+                          <pic:cNvPr id="2045193509" name="Picture 2045193509"/>
+                          <pic:cNvPicPr>
+                            <a:picLocks noChangeAspect="1"/>
+                          </pic:cNvPicPr>
                         </pic:nvPicPr>
-                        <pic:blipFill rotWithShape="1">
+                        <pic:blipFill>
                           <a:blip r:embed="rId22"/>
-                          <a:srcRect b="10217"/>
-                          <a:stretch/>
+                          <a:stretch>
+                            <a:fillRect/>
+                          </a:stretch>
                         </pic:blipFill>
                         <pic:spPr>
                           <a:xfrm>
-                            <a:off x="1081669" y="110901"/>
-                            <a:ext cx="2685815" cy="1748733"/>
+                            <a:off x="1288111" y="178905"/>
+                            <a:ext cx="2707419" cy="1811013"/>
                           </a:xfrm>
                           <a:prstGeom prst="rect">
                             <a:avLst/>
@@ -3058,8 +2975,10 @@
                       </pic:pic>
                       <pic:pic xmlns:pic="http://schemas.openxmlformats.org/drawingml/2006/picture">
                         <pic:nvPicPr>
-                          <pic:cNvPr id="54" name="Picture 54"/>
-                          <pic:cNvPicPr/>
+                          <pic:cNvPr id="542060638" name="Picture 542060638"/>
+                          <pic:cNvPicPr>
+                            <a:picLocks noChangeAspect="1"/>
+                          </pic:cNvPicPr>
                         </pic:nvPicPr>
                         <pic:blipFill>
                           <a:blip r:embed="rId23"/>
@@ -3069,8 +2988,8 @@
                         </pic:blipFill>
                         <pic:spPr>
                           <a:xfrm>
-                            <a:off x="3139463" y="235612"/>
-                            <a:ext cx="2461626" cy="1624022"/>
+                            <a:off x="3240156" y="767302"/>
+                            <a:ext cx="2297927" cy="1015284"/>
                           </a:xfrm>
                           <a:prstGeom prst="rect">
                             <a:avLst/>
@@ -3122,7 +3041,7 @@
                         <wps:cNvSpPr txBox="1"/>
                         <wps:spPr>
                           <a:xfrm>
-                            <a:off x="1327562" y="924425"/>
+                            <a:off x="1327562" y="910137"/>
                             <a:ext cx="260350" cy="464185"/>
                           </a:xfrm>
                           <a:prstGeom prst="rect">
@@ -3169,7 +3088,7 @@
                         <wps:cNvSpPr txBox="1"/>
                         <wps:spPr>
                           <a:xfrm>
-                            <a:off x="2174600" y="554750"/>
+                            <a:off x="3800642" y="264527"/>
                             <a:ext cx="260350" cy="464185"/>
                           </a:xfrm>
                           <a:prstGeom prst="rect">
@@ -3213,7 +3132,7 @@
                         <wps:cNvSpPr txBox="1"/>
                         <wps:spPr>
                           <a:xfrm>
-                            <a:off x="5229258" y="432320"/>
+                            <a:off x="5201429" y="592372"/>
                             <a:ext cx="260350" cy="463550"/>
                           </a:xfrm>
                           <a:prstGeom prst="rect">
@@ -3257,7 +3176,7 @@
                         <wps:cNvSpPr txBox="1"/>
                         <wps:spPr>
                           <a:xfrm>
-                            <a:off x="3162094" y="795386"/>
+                            <a:off x="3197875" y="819240"/>
                             <a:ext cx="260350" cy="464185"/>
                           </a:xfrm>
                           <a:prstGeom prst="rect">
@@ -3300,9 +3219,9 @@
                         <wps:cNvPr id="18" name="Straight Arrow Connector 18"/>
                         <wps:cNvCnPr/>
                         <wps:spPr>
-                          <a:xfrm flipV="1">
-                            <a:off x="2393135" y="612950"/>
-                            <a:ext cx="2816684" cy="140677"/>
+                          <a:xfrm>
+                            <a:off x="3955774" y="592372"/>
+                            <a:ext cx="1315941" cy="332053"/>
                           </a:xfrm>
                           <a:prstGeom prst="straightConnector1">
                             <a:avLst/>
@@ -3332,11 +3251,13 @@
                       </wps:wsp>
                       <wps:wsp>
                         <wps:cNvPr id="70" name="Straight Arrow Connector 70"/>
-                        <wps:cNvCnPr/>
+                        <wps:cNvCnPr>
+                          <a:endCxn id="2045193509" idx="1"/>
+                        </wps:cNvCnPr>
                         <wps:spPr>
                           <a:xfrm>
                             <a:off x="634673" y="190919"/>
-                            <a:ext cx="532563" cy="874207"/>
+                            <a:ext cx="653438" cy="893493"/>
                           </a:xfrm>
                           <a:prstGeom prst="straightConnector1">
                             <a:avLst/>
@@ -3369,8 +3290,8 @@
                         <wps:cNvCnPr/>
                         <wps:spPr>
                           <a:xfrm flipV="1">
-                            <a:off x="1587912" y="795386"/>
-                            <a:ext cx="168294" cy="246832"/>
+                            <a:off x="1587912" y="628650"/>
+                            <a:ext cx="1774413" cy="413568"/>
                           </a:xfrm>
                           <a:prstGeom prst="straightConnector1">
                             <a:avLst/>
@@ -3403,8 +3324,8 @@
                         <wps:cNvCnPr/>
                         <wps:spPr>
                           <a:xfrm flipH="1">
-                            <a:off x="3327632" y="680552"/>
-                            <a:ext cx="1828800" cy="153462"/>
+                            <a:off x="3458225" y="974035"/>
+                            <a:ext cx="1730001" cy="286247"/>
                           </a:xfrm>
                           <a:prstGeom prst="straightConnector1">
                             <a:avLst/>
@@ -3446,18 +3367,18 @@
           </mc:Choice>
           <mc:Fallback>
             <w:pict>
-              <v:group w14:anchorId="03E3BF78" id="Canvas 14" o:spid="_x0000_s1026" editas="canvas" style="position:absolute;left:0;text-align:left;margin-left:416.45pt;margin-top:29.85pt;width:467.65pt;height:166.15pt;z-index:251662336;mso-position-horizontal:right;mso-position-horizontal-relative:margin;mso-width-relative:margin;mso-height-relative:margin" coordsize="59391,21101" o:gfxdata="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">
+              <v:group w14:anchorId="03E3BF78" id="Canvas 14" o:spid="_x0000_s1026" editas="canvas" style="position:absolute;left:0;text-align:left;margin-left:416.45pt;margin-top:29.85pt;width:467.65pt;height:166.15pt;z-index:251662336;mso-position-horizontal:right;mso-position-horizontal-relative:margin;mso-width-relative:margin;mso-height-relative:margin" coordsize="59391,21101" o:gfxdata="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">
                 <v:shape id="_x0000_s1027" type="#_x0000_t75" style="position:absolute;width:59391;height:21101;visibility:visible;mso-wrap-style:square" filled="t">
                   <v:fill o:detectmouseclick="t"/>
                   <v:path o:connecttype="none"/>
                 </v:shape>
-                <v:shape id="Picture 19" o:spid="_x0000_s1028" type="#_x0000_t75" style="position:absolute;left:4939;width:24248;height:20864;visibility:visible;mso-wrap-style:square" o:gfxdata="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">
+                <v:shape id="Picture 1029783175" o:spid="_x0000_s1028" type="#_x0000_t75" style="position:absolute;left:5034;top:980;width:26413;height:17616;visibility:visible;mso-wrap-style:square" o:gfxdata="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">
                   <v:imagedata r:id="rId24" o:title=""/>
                 </v:shape>
-                <v:shape id="Picture 47" o:spid="_x0000_s1029" type="#_x0000_t75" style="position:absolute;left:10816;top:1109;width:26858;height:17487;visibility:visible;mso-wrap-style:square" o:gfxdata="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">
-                  <v:imagedata r:id="rId25" o:title="" cropbottom="6696f"/>
+                <v:shape id="Picture 2045193509" o:spid="_x0000_s1029" type="#_x0000_t75" style="position:absolute;left:12881;top:1789;width:27074;height:18110;visibility:visible;mso-wrap-style:square" o:gfxdata="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">
+                  <v:imagedata r:id="rId25" o:title=""/>
                 </v:shape>
-                <v:shape id="Picture 54" o:spid="_x0000_s1030" type="#_x0000_t75" style="position:absolute;left:31394;top:2356;width:24616;height:16240;visibility:visible;mso-wrap-style:square" o:gfxdata="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">
+                <v:shape id="Picture 542060638" o:spid="_x0000_s1030" type="#_x0000_t75" style="position:absolute;left:32401;top:7673;width:22979;height:10152;visibility:visible;mso-wrap-style:square" o:gfxdata="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">
                   <v:imagedata r:id="rId26" o:title=""/>
                 </v:shape>
                 <v:shapetype id="_x0000_t202" coordsize="21600,21600" o:spt="202" path="m,l,21600r21600,l21600,xe">
@@ -3483,7 +3404,7 @@
                     </w:txbxContent>
                   </v:textbox>
                 </v:shape>
-                <v:shape id="Text Box 16" o:spid="_x0000_s1032" type="#_x0000_t202" style="position:absolute;left:13275;top:9244;width:2604;height:4642;visibility:visible;mso-wrap-style:none;v-text-anchor:middle" o:gfxdata="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" filled="f" stroked="f" strokeweight=".5pt">
+                <v:shape id="Text Box 16" o:spid="_x0000_s1032" type="#_x0000_t202" style="position:absolute;left:13275;top:9101;width:2604;height:4642;visibility:visible;mso-wrap-style:none;v-text-anchor:middle" o:gfxdata="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" filled="f" stroked="f" strokeweight=".5pt">
                   <v:textbox>
                     <w:txbxContent>
                       <w:p>
@@ -3509,7 +3430,7 @@
                     </w:txbxContent>
                   </v:textbox>
                 </v:shape>
-                <v:shape id="Text Box 16" o:spid="_x0000_s1033" type="#_x0000_t202" style="position:absolute;left:21746;top:5547;width:2603;height:4642;visibility:visible;mso-wrap-style:none;v-text-anchor:middle" o:gfxdata="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" filled="f" stroked="f" strokeweight=".5pt">
+                <v:shape id="Text Box 16" o:spid="_x0000_s1033" type="#_x0000_t202" style="position:absolute;left:38006;top:2645;width:2603;height:4642;visibility:visible;mso-wrap-style:none;v-text-anchor:middle" o:gfxdata="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" filled="f" stroked="f" strokeweight=".5pt">
                   <v:textbox>
                     <w:txbxContent>
                       <w:p>
@@ -3532,7 +3453,7 @@
                     </w:txbxContent>
                   </v:textbox>
                 </v:shape>
-                <v:shape id="Text Box 16" o:spid="_x0000_s1034" type="#_x0000_t202" style="position:absolute;left:52292;top:4323;width:2604;height:4635;visibility:visible;mso-wrap-style:none;v-text-anchor:middle" o:gfxdata="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" filled="f" stroked="f" strokeweight=".5pt">
+                <v:shape id="Text Box 16" o:spid="_x0000_s1034" type="#_x0000_t202" style="position:absolute;left:52014;top:5923;width:2603;height:4636;visibility:visible;mso-wrap-style:none;v-text-anchor:middle" o:gfxdata="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" filled="f" stroked="f" strokeweight=".5pt">
                   <v:textbox>
                     <w:txbxContent>
                       <w:p>
@@ -3555,7 +3476,7 @@
                     </w:txbxContent>
                   </v:textbox>
                 </v:shape>
-                <v:shape id="Text Box 16" o:spid="_x0000_s1035" type="#_x0000_t202" style="position:absolute;left:31620;top:7953;width:2604;height:4642;visibility:visible;mso-wrap-style:none;v-text-anchor:middle" o:gfxdata="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" filled="f" stroked="f" strokeweight=".5pt">
+                <v:shape id="Text Box 16" o:spid="_x0000_s1035" type="#_x0000_t202" style="position:absolute;left:31978;top:8192;width:2604;height:4642;visibility:visible;mso-wrap-style:none;v-text-anchor:middle" o:gfxdata="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" filled="f" stroked="f" strokeweight=".5pt">
                   <v:textbox>
                     <w:txbxContent>
                       <w:p>
@@ -3582,16 +3503,16 @@
                   <v:path arrowok="t" fillok="f" o:connecttype="none"/>
                   <o:lock v:ext="edit" shapetype="t"/>
                 </v:shapetype>
-                <v:shape id="Straight Arrow Connector 18" o:spid="_x0000_s1036" type="#_x0000_t32" style="position:absolute;left:23931;top:6129;width:28167;height:1407;flip:y;visibility:visible;mso-wrap-style:square" o:connectortype="straight" o:gfxdata="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" strokecolor="red">
+                <v:shape id="Straight Arrow Connector 18" o:spid="_x0000_s1036" type="#_x0000_t32" style="position:absolute;left:39557;top:5923;width:13160;height:3321;visibility:visible;mso-wrap-style:square" o:connectortype="straight" o:gfxdata="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" strokecolor="red">
                   <v:stroke endarrow="block"/>
                 </v:shape>
-                <v:shape id="Straight Arrow Connector 70" o:spid="_x0000_s1037" type="#_x0000_t32" style="position:absolute;left:6346;top:1909;width:5326;height:8742;visibility:visible;mso-wrap-style:square" o:connectortype="straight" o:gfxdata="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" strokecolor="red">
+                <v:shape id="Straight Arrow Connector 70" o:spid="_x0000_s1037" type="#_x0000_t32" style="position:absolute;left:6346;top:1909;width:6535;height:8935;visibility:visible;mso-wrap-style:square" o:connectortype="straight" o:gfxdata="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" strokecolor="red">
                   <v:stroke endarrow="block"/>
                 </v:shape>
-                <v:shape id="Straight Arrow Connector 71" o:spid="_x0000_s1038" type="#_x0000_t32" style="position:absolute;left:15879;top:7953;width:1683;height:2469;flip:y;visibility:visible;mso-wrap-style:square" o:connectortype="straight" o:gfxdata="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" strokecolor="red">
+                <v:shape id="Straight Arrow Connector 71" o:spid="_x0000_s1038" type="#_x0000_t32" style="position:absolute;left:15879;top:6286;width:17744;height:4136;flip:y;visibility:visible;mso-wrap-style:square" o:connectortype="straight" o:gfxdata="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" strokecolor="red">
                   <v:stroke endarrow="block"/>
                 </v:shape>
-                <v:shape id="Straight Arrow Connector 72" o:spid="_x0000_s1039" type="#_x0000_t32" style="position:absolute;left:33276;top:6805;width:18288;height:1535;flip:x;visibility:visible;mso-wrap-style:square" o:connectortype="straight" o:gfxdata="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" strokecolor="red">
+                <v:shape id="Straight Arrow Connector 72" o:spid="_x0000_s1039" type="#_x0000_t32" style="position:absolute;left:34582;top:9740;width:17300;height:2862;flip:x;visibility:visible;mso-wrap-style:square" o:connectortype="straight" o:gfxdata="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" strokecolor="red">
                   <v:stroke endarrow="block"/>
                 </v:shape>
                 <w10:wrap type="topAndBottom" anchorx="margin"/>
@@ -3744,53 +3665,12 @@
           <w:lang w:val="en-CA"/>
         </w:rPr>
       </w:pPr>
-      <w:proofErr w:type="spellStart"/>
       <w:r>
         <w:rPr>
           <w:rStyle w:val="codeChar"/>
           <w:lang w:val="en-CA"/>
         </w:rPr>
-        <w:t>conda</w:t>
-      </w:r>
-      <w:proofErr w:type="spellEnd"/>
-      <w:r>
-        <w:rPr>
-          <w:rStyle w:val="codeChar"/>
-          <w:lang w:val="en-CA"/>
-        </w:rPr>
-        <w:t xml:space="preserve"> install </w:t>
-      </w:r>
-      <w:proofErr w:type="spellStart"/>
-      <w:r>
-        <w:rPr>
-          <w:rStyle w:val="codeChar"/>
-          <w:lang w:val="en-CA"/>
-        </w:rPr>
-        <w:t>dask</w:t>
-      </w:r>
-      <w:proofErr w:type="spellEnd"/>
-      <w:r>
-        <w:rPr>
-          <w:rStyle w:val="codeChar"/>
-          <w:lang w:val="en-CA"/>
-        </w:rPr>
-        <w:t xml:space="preserve"> python-</w:t>
-      </w:r>
-      <w:proofErr w:type="spellStart"/>
-      <w:r>
-        <w:rPr>
-          <w:rStyle w:val="codeChar"/>
-          <w:lang w:val="en-CA"/>
-        </w:rPr>
-        <w:t>graphviz</w:t>
-      </w:r>
-      <w:proofErr w:type="spellEnd"/>
-      <w:r>
-        <w:rPr>
-          <w:rStyle w:val="codeChar"/>
-          <w:lang w:val="en-CA"/>
-        </w:rPr>
-        <w:t xml:space="preserve"> seaborn</w:t>
+        <w:t>conda install dask python-graphviz seaborn</w:t>
       </w:r>
       <w:r>
         <w:rPr>
@@ -3987,31 +3867,20 @@
           <w:lang w:val="en-CA"/>
         </w:rPr>
       </w:pPr>
-      <w:proofErr w:type="spellStart"/>
       <w:r>
         <w:rPr>
           <w:rStyle w:val="codeChar"/>
           <w:lang w:val="en-CA"/>
         </w:rPr>
-        <w:t>conda</w:t>
-      </w:r>
-      <w:proofErr w:type="spellEnd"/>
+        <w:t xml:space="preserve">conda install </w:t>
+      </w:r>
       <w:r>
         <w:rPr>
           <w:rStyle w:val="codeChar"/>
           <w:lang w:val="en-CA"/>
         </w:rPr>
-        <w:t xml:space="preserve"> install </w:t>
-      </w:r>
-      <w:proofErr w:type="spellStart"/>
-      <w:r>
-        <w:rPr>
-          <w:rStyle w:val="codeChar"/>
-          <w:lang w:val="en-CA"/>
-        </w:rPr>
         <w:t>jupyter_contrib_nbextensions</w:t>
       </w:r>
-      <w:proofErr w:type="spellEnd"/>
     </w:p>
     <w:p>
       <w:pPr>
@@ -4024,31 +3893,20 @@
           <w:lang w:val="en-CA"/>
         </w:rPr>
       </w:pPr>
-      <w:proofErr w:type="spellStart"/>
       <w:r>
         <w:rPr>
           <w:rStyle w:val="codeChar"/>
           <w:lang w:val="en-CA"/>
         </w:rPr>
-        <w:t>conda</w:t>
-      </w:r>
-      <w:proofErr w:type="spellEnd"/>
+        <w:t xml:space="preserve">conda install </w:t>
+      </w:r>
       <w:r>
         <w:rPr>
           <w:rStyle w:val="codeChar"/>
           <w:lang w:val="en-CA"/>
         </w:rPr>
-        <w:t xml:space="preserve"> install </w:t>
-      </w:r>
-      <w:proofErr w:type="spellStart"/>
-      <w:r>
-        <w:rPr>
-          <w:rStyle w:val="codeChar"/>
-          <w:lang w:val="en-CA"/>
-        </w:rPr>
         <w:t>jupyter_nbextensions_configurator</w:t>
       </w:r>
-      <w:proofErr w:type="spellEnd"/>
     </w:p>
     <w:p>
       <w:pPr>
@@ -4265,14 +4123,12 @@
         </w:rPr>
         <w:t xml:space="preserve">to the </w:t>
       </w:r>
-      <w:proofErr w:type="spellStart"/>
       <w:r>
         <w:rPr>
           <w:rStyle w:val="codeChar"/>
         </w:rPr>
         <w:t>arcgis_notebooks</w:t>
       </w:r>
-      <w:proofErr w:type="spellEnd"/>
       <w:r>
         <w:rPr>
           <w:rStyle w:val="codeChar"/>
@@ -4353,21 +4209,12 @@
           <w:lang w:val="en-CA"/>
         </w:rPr>
       </w:pPr>
-      <w:proofErr w:type="spellStart"/>
       <w:r>
         <w:rPr>
           <w:rStyle w:val="codeChar"/>
           <w:lang w:val="en-CA"/>
         </w:rPr>
-        <w:t>jupyter</w:t>
-      </w:r>
-      <w:proofErr w:type="spellEnd"/>
-      <w:r>
-        <w:rPr>
-          <w:rStyle w:val="codeChar"/>
-          <w:lang w:val="en-CA"/>
-        </w:rPr>
-        <w:t xml:space="preserve"> notebook</w:t>
+        <w:t>jupyter notebook</w:t>
       </w:r>
     </w:p>
     <w:p>
@@ -4437,7 +4284,6 @@
         </w:rPr>
         <w:t xml:space="preserve">, and you will see a view of the contents of the </w:t>
       </w:r>
-      <w:proofErr w:type="spellStart"/>
       <w:r>
         <w:rPr>
           <w:rStyle w:val="VerbatimChar"/>
@@ -4445,7 +4291,6 @@
         </w:rPr>
         <w:t>arcgis_notebooks</w:t>
       </w:r>
-      <w:proofErr w:type="spellEnd"/>
       <w:r>
         <w:rPr>
           <w:rStyle w:val="codeChar"/>
@@ -4490,15 +4335,7 @@
         </w:rPr>
       </w:pPr>
       <w:r>
-        <w:t>Consider enabling the table of contents extension in Jupyter by navigating to the ‘</w:t>
-      </w:r>
-      <w:proofErr w:type="spellStart"/>
-      <w:r>
-        <w:t>Nbextensions</w:t>
-      </w:r>
-      <w:proofErr w:type="spellEnd"/>
-      <w:r>
-        <w:t xml:space="preserve">’ tab in the Jupyter web interface, and clicking the checkbox next to the ‘Table of Contents (2)’ item (if this checkbox is greyed-out, you may need </w:t>
+        <w:t xml:space="preserve">Consider enabling the table of contents extension in Jupyter by navigating to the ‘Nbextensions’ tab in the Jupyter web interface, and clicking the checkbox next to the ‘Table of Contents (2)’ item (if this checkbox is greyed-out, you may need </w:t>
       </w:r>
       <w:r>
         <w:t xml:space="preserve">to </w:t>
@@ -4518,25 +4355,7 @@
           <w:color w:val="000000"/>
           <w:shd w:val="clear" w:color="auto" w:fill="FFFFFF"/>
         </w:rPr>
-        <w:t xml:space="preserve">disable configuration for </w:t>
-      </w:r>
-      <w:proofErr w:type="spellStart"/>
-      <w:r>
-        <w:rPr>
-          <w:rFonts w:ascii="Helvetica" w:hAnsi="Helvetica" w:cs="Helvetica"/>
-          <w:color w:val="000000"/>
-          <w:shd w:val="clear" w:color="auto" w:fill="FFFFFF"/>
-        </w:rPr>
-        <w:t>nbextensions</w:t>
-      </w:r>
-      <w:proofErr w:type="spellEnd"/>
-      <w:r>
-        <w:rPr>
-          <w:rFonts w:ascii="Helvetica" w:hAnsi="Helvetica" w:cs="Helvetica"/>
-          <w:color w:val="000000"/>
-          <w:shd w:val="clear" w:color="auto" w:fill="FFFFFF"/>
-        </w:rPr>
-        <w:t xml:space="preserve"> without explicit compatibility’).</w:t>
+        <w:t>disable configuration for nbextensions without explicit compatibility’).</w:t>
       </w:r>
       <w:r>
         <w:rPr>
@@ -4681,7 +4500,6 @@
       <w:r>
         <w:t xml:space="preserve">, navigate into the </w:t>
       </w:r>
-      <w:proofErr w:type="spellStart"/>
       <w:r>
         <w:rPr>
           <w:rStyle w:val="VerbatimChar"/>
@@ -4689,7 +4507,6 @@
         </w:rPr>
         <w:t>notebook_basics</w:t>
       </w:r>
-      <w:proofErr w:type="spellEnd"/>
       <w:r>
         <w:t xml:space="preserve"> folder, and open</w:t>
       </w:r>
@@ -4699,38 +4516,27 @@
       <w:r>
         <w:t xml:space="preserve"> </w:t>
       </w:r>
-      <w:proofErr w:type="spellStart"/>
       <w:r>
         <w:rPr>
           <w:rStyle w:val="VerbatimChar"/>
           <w:lang w:val="en-CA"/>
         </w:rPr>
-        <w:t>starter_</w:t>
-      </w:r>
-      <w:proofErr w:type="gramStart"/>
+        <w:t>starter_notebook</w:t>
+      </w:r>
       <w:r>
         <w:rPr>
           <w:rStyle w:val="VerbatimChar"/>
           <w:lang w:val="en-CA"/>
         </w:rPr>
-        <w:t>notebook</w:t>
+        <w:t>.</w:t>
       </w:r>
       <w:r>
         <w:rPr>
           <w:rStyle w:val="VerbatimChar"/>
           <w:lang w:val="en-CA"/>
         </w:rPr>
-        <w:t>.</w:t>
-      </w:r>
-      <w:r>
-        <w:rPr>
-          <w:rStyle w:val="VerbatimChar"/>
-          <w:lang w:val="en-CA"/>
-        </w:rPr>
         <w:t>ipynb</w:t>
       </w:r>
-      <w:proofErr w:type="spellEnd"/>
-      <w:proofErr w:type="gramEnd"/>
       <w:r>
         <w:t xml:space="preserve"> </w:t>
       </w:r>
@@ -4924,13 +4730,8 @@
         </w:numPr>
       </w:pPr>
       <w:r>
-        <w:t xml:space="preserve">Press </w:t>
-      </w:r>
-      <w:proofErr w:type="spellStart"/>
-      <w:r>
-        <w:t>CTRL+Enter</w:t>
-      </w:r>
-      <w:proofErr w:type="spellEnd"/>
+        <w:t>Press CTRL+Enter</w:t>
+      </w:r>
     </w:p>
     <w:p>
       <w:pPr>
@@ -4941,26 +4742,13 @@
         </w:numPr>
       </w:pPr>
       <w:r>
-        <w:t xml:space="preserve">Press </w:t>
-      </w:r>
-      <w:proofErr w:type="spellStart"/>
-      <w:r>
-        <w:t>SHIFT+Enter</w:t>
-      </w:r>
-      <w:proofErr w:type="spellEnd"/>
-      <w:r>
-        <w:t xml:space="preserve"> (this automatically selects the next cell; </w:t>
+        <w:t xml:space="preserve">Press SHIFT+Enter (this automatically selects the next cell; </w:t>
       </w:r>
       <w:r>
         <w:t xml:space="preserve">repeat the </w:t>
       </w:r>
-      <w:proofErr w:type="spellStart"/>
-      <w:r>
-        <w:t>SHIFT+Enter</w:t>
-      </w:r>
-      <w:proofErr w:type="spellEnd"/>
-      <w:r>
-        <w:t xml:space="preserve"> </w:t>
+      <w:r>
+        <w:t xml:space="preserve">SHIFT+Enter </w:t>
       </w:r>
       <w:r>
         <w:t xml:space="preserve">keystroke </w:t>
@@ -5026,7 +4814,6 @@
         </w:rPr>
         <w:t xml:space="preserve">code cells in the </w:t>
       </w:r>
-      <w:proofErr w:type="spellStart"/>
       <w:r>
         <w:rPr>
           <w:rStyle w:val="VerbatimChar"/>
@@ -5036,7 +4823,6 @@
         </w:rPr>
         <w:t>starter_notebook.ipynb</w:t>
       </w:r>
-      <w:proofErr w:type="spellEnd"/>
       <w:r>
         <w:rPr>
           <w:i/>
@@ -5114,82 +4900,56 @@
       <w:r>
         <w:t xml:space="preserve">pen the </w:t>
       </w:r>
-      <w:proofErr w:type="spellStart"/>
       <w:r>
         <w:rPr>
           <w:rStyle w:val="VerbatimChar"/>
           <w:lang w:val="en-CA"/>
         </w:rPr>
-        <w:t>notebook_</w:t>
-      </w:r>
-      <w:proofErr w:type="gramStart"/>
+        <w:t>notebook_basics.aprx</w:t>
+      </w:r>
+      <w:r>
+        <w:t xml:space="preserve"> project </w:t>
+      </w:r>
+      <w:r>
+        <w:t xml:space="preserve">file located in the </w:t>
+      </w:r>
       <w:r>
         <w:rPr>
           <w:rStyle w:val="VerbatimChar"/>
           <w:lang w:val="en-CA"/>
         </w:rPr>
-        <w:t>basics.aprx</w:t>
-      </w:r>
-      <w:proofErr w:type="spellEnd"/>
-      <w:proofErr w:type="gramEnd"/>
-      <w:r>
-        <w:t xml:space="preserve"> project </w:t>
-      </w:r>
-      <w:r>
-        <w:t xml:space="preserve">file located in the </w:t>
-      </w:r>
-      <w:proofErr w:type="spellStart"/>
+        <w:t>notebook_basics</w:t>
+      </w:r>
+      <w:r>
+        <w:t xml:space="preserve"> folder </w:t>
+      </w:r>
+      <w:r>
+        <w:t xml:space="preserve">in ArcGIS Pro.  In the Catalog pane, expand the Folders item, then the </w:t>
+      </w:r>
       <w:r>
         <w:rPr>
           <w:rStyle w:val="VerbatimChar"/>
           <w:lang w:val="en-CA"/>
         </w:rPr>
-        <w:t>notebook_basics</w:t>
-      </w:r>
-      <w:proofErr w:type="spellEnd"/>
-      <w:r>
-        <w:t xml:space="preserve"> folder </w:t>
-      </w:r>
-      <w:r>
-        <w:t xml:space="preserve">in ArcGIS Pro.  In the Catalog pane, expand the Folders item, then the </w:t>
-      </w:r>
-      <w:proofErr w:type="spellStart"/>
+        <w:t>noteb</w:t>
+      </w:r>
       <w:r>
         <w:rPr>
           <w:rStyle w:val="VerbatimChar"/>
           <w:lang w:val="en-CA"/>
         </w:rPr>
-        <w:t>noteb</w:t>
+        <w:t>ook_basics</w:t>
+      </w:r>
+      <w:r>
+        <w:t xml:space="preserve">, then right-click on the </w:t>
       </w:r>
       <w:r>
         <w:rPr>
           <w:rStyle w:val="VerbatimChar"/>
           <w:lang w:val="en-CA"/>
         </w:rPr>
-        <w:t>ook_basics</w:t>
-      </w:r>
-      <w:proofErr w:type="spellEnd"/>
-      <w:r>
-        <w:t xml:space="preserve">, then right-click on the </w:t>
-      </w:r>
-      <w:proofErr w:type="spellStart"/>
-      <w:r>
-        <w:rPr>
-          <w:rStyle w:val="VerbatimChar"/>
-          <w:lang w:val="en-CA"/>
-        </w:rPr>
-        <w:t>arcgispro_</w:t>
-      </w:r>
-      <w:proofErr w:type="gramStart"/>
-      <w:r>
-        <w:rPr>
-          <w:rStyle w:val="VerbatimChar"/>
-          <w:lang w:val="en-CA"/>
-        </w:rPr>
-        <w:t>notebook.ipynb</w:t>
-      </w:r>
-      <w:proofErr w:type="spellEnd"/>
-      <w:proofErr w:type="gramEnd"/>
+        <w:t>arcgispro_notebook.ipynb</w:t>
+      </w:r>
       <w:r>
         <w:t xml:space="preserve"> file and choose ‘Add To Project’.  Expand the ‘Notebooks’ item in the Catalog pane, </w:t>
       </w:r>
@@ -5236,84 +4996,13 @@
         <w:t>, or optionally choose ‘Restart &amp; Run All’ option from the ‘Kernel’ menu</w:t>
       </w:r>
       <w:r>
-        <w:t xml:space="preserve">. </w:t>
-      </w:r>
-      <w:r>
-        <w:br/>
-      </w:r>
-      <w:r>
-        <w:rPr>
-          <w:b/>
-          <w:bCs/>
-          <w:i/>
-          <w:iCs/>
-        </w:rPr>
-        <w:br/>
-      </w:r>
-      <w:r>
-        <w:rPr>
-          <w:b/>
-          <w:bCs/>
-          <w:i/>
-          <w:iCs/>
-        </w:rPr>
-        <w:t>Note:</w:t>
-      </w:r>
-      <w:r>
-        <w:rPr>
-          <w:i/>
-          <w:iCs/>
-        </w:rPr>
-        <w:t xml:space="preserve"> some of the code in this notebook includes processes that consume credits with ArcGIS Online services</w:t>
-      </w:r>
-      <w:r>
-        <w:rPr>
-          <w:i/>
-          <w:iCs/>
-        </w:rPr>
-        <w:t>, and some may take a long time to execute</w:t>
-      </w:r>
-      <w:r>
-        <w:rPr>
-          <w:i/>
-          <w:iCs/>
-        </w:rPr>
-        <w:t xml:space="preserve">.  </w:t>
-      </w:r>
-      <w:r>
-        <w:rPr>
-          <w:i/>
-          <w:iCs/>
-        </w:rPr>
-        <w:t xml:space="preserve">If you </w:t>
-      </w:r>
-      <w:r>
-        <w:rPr>
-          <w:i/>
-          <w:iCs/>
-        </w:rPr>
-        <w:t xml:space="preserve">prefer </w:t>
-      </w:r>
-      <w:r>
-        <w:rPr>
-          <w:i/>
-          <w:iCs/>
-        </w:rPr>
-        <w:t xml:space="preserve">to skip any of these steps, </w:t>
-      </w:r>
-      <w:r>
-        <w:rPr>
-          <w:i/>
-          <w:iCs/>
-        </w:rPr>
-        <w:t xml:space="preserve">do not </w:t>
-      </w:r>
-      <w:r>
-        <w:rPr>
-          <w:i/>
-          <w:iCs/>
-        </w:rPr>
-        <w:t>choose the ‘Restart &amp; Run All’ option from the ‘Kernel’ menu, and refer to the corresponding instructions included in the notebook.</w:t>
+        <w:t>.</w:t>
+      </w:r>
+      <w:r>
+        <w:t xml:space="preserve"> </w:t>
+      </w:r>
+      <w:r>
+        <w:t xml:space="preserve">Before selecting 'Restart &amp; Run All,' ensure that the Major Crime Indicator has been added to your content, as described in "Accessing layers in an active Map" Section of the notebook. </w:t>
       </w:r>
     </w:p>
     <w:p>
@@ -5325,6 +5014,112 @@
         </w:numPr>
         <w:ind w:left="360"/>
       </w:pPr>
+      <w:r>
+        <w:rPr>
+          <w:b/>
+          <w:bCs/>
+          <w:i/>
+          <w:iCs/>
+        </w:rPr>
+        <w:br/>
+      </w:r>
+      <w:r>
+        <w:rPr>
+          <w:b/>
+          <w:bCs/>
+          <w:i/>
+          <w:iCs/>
+        </w:rPr>
+        <w:t>Note</w:t>
+      </w:r>
+      <w:r>
+        <w:rPr>
+          <w:b/>
+          <w:bCs/>
+          <w:i/>
+          <w:iCs/>
+        </w:rPr>
+        <w:t xml:space="preserve"> 1</w:t>
+      </w:r>
+      <w:r>
+        <w:rPr>
+          <w:b/>
+          <w:bCs/>
+          <w:i/>
+          <w:iCs/>
+        </w:rPr>
+        <w:t>:</w:t>
+      </w:r>
+      <w:r>
+        <w:rPr>
+          <w:i/>
+          <w:iCs/>
+        </w:rPr>
+        <w:t xml:space="preserve"> </w:t>
+      </w:r>
+      <w:r>
+        <w:rPr>
+          <w:i/>
+          <w:iCs/>
+        </w:rPr>
+        <w:t xml:space="preserve">If you can't view the Map and the Notebook side by side, you can dock the Notebook next to ArcGIS Pro by dragging and aligning the windows </w:t>
+      </w:r>
+      <w:r>
+        <w:rPr>
+          <w:i/>
+          <w:iCs/>
+        </w:rPr>
+        <w:t>manually.</w:t>
+      </w:r>
+    </w:p>
+    <w:p>
+      <w:pPr>
+        <w:ind w:left="360"/>
+      </w:pPr>
+      <w:r>
+        <w:rPr>
+          <w:b/>
+          <w:bCs/>
+          <w:i/>
+          <w:iCs/>
+        </w:rPr>
+        <w:t>Note</w:t>
+      </w:r>
+      <w:r>
+        <w:rPr>
+          <w:b/>
+          <w:bCs/>
+          <w:i/>
+          <w:iCs/>
+        </w:rPr>
+        <w:t xml:space="preserve"> 2</w:t>
+      </w:r>
+      <w:r>
+        <w:rPr>
+          <w:b/>
+          <w:bCs/>
+          <w:i/>
+          <w:iCs/>
+        </w:rPr>
+        <w:t>:</w:t>
+      </w:r>
+      <w:r>
+        <w:rPr>
+          <w:i/>
+          <w:iCs/>
+        </w:rPr>
+        <w:t xml:space="preserve"> some of the code in this notebook includes processes that consume credits with ArcGIS Online services, and some may take a long time to execute.  If you prefer to skip any of these steps, do not choose the ‘Restart &amp; Run All’ option from the ‘Kernel’ menu, and refer to the corresponding instructions included in the notebook.</w:t>
+      </w:r>
+    </w:p>
+    <w:p>
+      <w:pPr>
+        <w:pStyle w:val="ListParagraph"/>
+        <w:numPr>
+          <w:ilvl w:val="0"/>
+          <w:numId w:val="0"/>
+        </w:numPr>
+        <w:ind w:left="360"/>
+      </w:pPr>
     </w:p>
     <w:p>
       <w:r>
@@ -5405,36 +5200,23 @@
       <w:r>
         <w:t xml:space="preserve">, choose the </w:t>
       </w:r>
-      <w:proofErr w:type="spellStart"/>
       <w:r>
         <w:rPr>
           <w:rStyle w:val="VerbatimChar"/>
           <w:lang w:val="en-CA"/>
         </w:rPr>
-        <w:t>hosted_</w:t>
-      </w:r>
-      <w:proofErr w:type="gramStart"/>
+        <w:t>hosted_notebook.ipynb</w:t>
+      </w:r>
+      <w:r>
+        <w:t xml:space="preserve"> file from the </w:t>
+      </w:r>
       <w:r>
         <w:rPr>
           <w:rStyle w:val="VerbatimChar"/>
           <w:lang w:val="en-CA"/>
         </w:rPr>
-        <w:t>notebook.ipynb</w:t>
-      </w:r>
-      <w:proofErr w:type="spellEnd"/>
-      <w:proofErr w:type="gramEnd"/>
-      <w:r>
-        <w:t xml:space="preserve"> file from the </w:t>
-      </w:r>
-      <w:proofErr w:type="spellStart"/>
-      <w:r>
-        <w:rPr>
-          <w:rStyle w:val="VerbatimChar"/>
-          <w:lang w:val="en-CA"/>
-        </w:rPr>
         <w:t>notebook_basics</w:t>
       </w:r>
-      <w:proofErr w:type="spellEnd"/>
       <w:r>
         <w:t xml:space="preserve"> folder, enter one or more tags, and click ‘Add Item’.</w:t>
       </w:r>
@@ -5674,15 +5456,7 @@
         <w:t xml:space="preserve">data </w:t>
       </w:r>
       <w:r>
-        <w:t xml:space="preserve">using </w:t>
-      </w:r>
-      <w:proofErr w:type="spellStart"/>
-      <w:r>
-        <w:t>GeoAnalytics</w:t>
-      </w:r>
-      <w:proofErr w:type="spellEnd"/>
-      <w:r>
-        <w:t xml:space="preserve"> in ArcGIS Enterprise</w:t>
+        <w:t>using GeoAnalytics in ArcGIS Enterprise</w:t>
       </w:r>
       <w:r>
         <w:t xml:space="preserve">.  </w:t>
@@ -5694,15 +5468,7 @@
         <w:t xml:space="preserve">have been adapted to use </w:t>
       </w:r>
       <w:r>
-        <w:t xml:space="preserve">the </w:t>
-      </w:r>
-      <w:proofErr w:type="spellStart"/>
-      <w:r>
-        <w:t>GeoAnalytics</w:t>
-      </w:r>
-      <w:proofErr w:type="spellEnd"/>
-      <w:r>
-        <w:t xml:space="preserve"> toolbox in </w:t>
+        <w:t xml:space="preserve">the GeoAnalytics toolbox in </w:t>
       </w:r>
       <w:r>
         <w:t>ArcGIS Pro</w:t>
@@ -5757,34 +5523,18 @@
         </w:numPr>
       </w:pPr>
       <w:r>
+        <w:lastRenderedPageBreak/>
         <w:t xml:space="preserve">Launch </w:t>
       </w:r>
       <w:r>
         <w:t>the Jupyter Notebook web interface</w:t>
       </w:r>
       <w:r>
-        <w:t xml:space="preserve"> (by opening the Python Command Prompt, changing to the </w:t>
-      </w:r>
-      <w:proofErr w:type="spellStart"/>
-      <w:r>
-        <w:t>arcgis_notebooks</w:t>
-      </w:r>
-      <w:proofErr w:type="spellEnd"/>
-      <w:r>
-        <w:t xml:space="preserve"> folder, and executing the </w:t>
-      </w:r>
-      <w:proofErr w:type="spellStart"/>
-      <w:r>
-        <w:t>jupyter</w:t>
-      </w:r>
-      <w:proofErr w:type="spellEnd"/>
-      <w:r>
-        <w:t xml:space="preserve"> notebook command – as described in Part A of this tutorial)</w:t>
+        <w:t xml:space="preserve"> (by opening the Python Command Prompt, changing to the arcgis_notebooks folder, and executing the jupyter notebook command – as described in Part A of this tutorial)</w:t>
       </w:r>
       <w:r>
         <w:t xml:space="preserve">, navigate into the </w:t>
       </w:r>
-      <w:proofErr w:type="spellStart"/>
       <w:r>
         <w:rPr>
           <w:rStyle w:val="VerbatimChar"/>
@@ -5792,7 +5542,6 @@
         </w:rPr>
         <w:t>hurricane_analysis</w:t>
       </w:r>
-      <w:proofErr w:type="spellEnd"/>
       <w:r>
         <w:t xml:space="preserve"> folder</w:t>
       </w:r>
@@ -5819,7 +5568,6 @@
         </w:numPr>
       </w:pPr>
       <w:r>
-        <w:lastRenderedPageBreak/>
         <w:t xml:space="preserve">Optionally, restart the kernel and clear all output in </w:t>
       </w:r>
       <w:r>
@@ -5887,17 +5635,8 @@
           <w:rStyle w:val="VerbatimChar"/>
           <w:lang w:val="en-CA"/>
         </w:rPr>
-        <w:t>part2_explore_hurricane_</w:t>
-      </w:r>
-      <w:proofErr w:type="gramStart"/>
-      <w:r>
-        <w:rPr>
-          <w:rStyle w:val="VerbatimChar"/>
-          <w:lang w:val="en-CA"/>
-        </w:rPr>
-        <w:t>tracks.ipynb</w:t>
-      </w:r>
-      <w:proofErr w:type="gramEnd"/>
+        <w:t>part2_explore_hurricane_tracks.ipynb</w:t>
+      </w:r>
       <w:r>
         <w:t xml:space="preserve"> and </w:t>
       </w:r>
@@ -6233,6 +5972,7 @@
         <w:spacing w:after="240"/>
       </w:pPr>
       <w:r>
+        <w:lastRenderedPageBreak/>
         <w:t>Hosted ArcGIS Notebooks Samples by Esri:</w:t>
       </w:r>
       <w:r>
@@ -6263,7 +6003,6 @@
         <w:spacing w:after="240"/>
       </w:pPr>
       <w:r>
-        <w:lastRenderedPageBreak/>
         <w:t>ArcGIS Pro Python reference (ArcPy)</w:t>
       </w:r>
       <w:r>
@@ -6755,7 +6494,7 @@
           <w:sz w:val="16"/>
           <w:szCs w:val="16"/>
         </w:rPr>
-        <w:t>2</w:t>
+        <w:t>4</w:t>
       </w:r>
       <w:r>
         <w:rPr>
@@ -6781,6 +6520,7 @@
           <w:szCs w:val="12"/>
           <w:lang w:eastAsia="en-CA"/>
         </w:rPr>
+        <w:lastRenderedPageBreak/>
         <w:drawing>
           <wp:anchor distT="0" distB="0" distL="114300" distR="114300" simplePos="0" relativeHeight="251659264" behindDoc="0" locked="0" layoutInCell="1" allowOverlap="1" wp14:anchorId="7089608D" wp14:editId="1A447464">
             <wp:simplePos x="0" y="0"/>
@@ -6846,27 +6586,7 @@
             <w:sz w:val="16"/>
             <w:szCs w:val="16"/>
           </w:rPr>
-          <w:t>Creative Commons Attribution-</w:t>
-        </w:r>
-        <w:proofErr w:type="spellStart"/>
-        <w:r>
-          <w:rPr>
-            <w:rStyle w:val="Hyperlink"/>
-            <w:rFonts w:cs="Arial"/>
-            <w:sz w:val="16"/>
-            <w:szCs w:val="16"/>
-          </w:rPr>
-          <w:t>NonCommercial</w:t>
-        </w:r>
-        <w:proofErr w:type="spellEnd"/>
-        <w:r>
-          <w:rPr>
-            <w:rStyle w:val="Hyperlink"/>
-            <w:rFonts w:cs="Arial"/>
-            <w:sz w:val="16"/>
-            <w:szCs w:val="16"/>
-          </w:rPr>
-          <w:t>-ShareAlike 4.0 International License</w:t>
+          <w:t>Creative Commons Attribution-NonCommercial-ShareAlike 4.0 International License</w:t>
         </w:r>
       </w:hyperlink>
       <w:r>
@@ -6888,9 +6608,10 @@
     </w:p>
     <w:sectPr>
       <w:headerReference w:type="default" r:id="rId35"/>
-      <w:footerReference w:type="default" r:id="rId36"/>
-      <w:headerReference w:type="first" r:id="rId37"/>
-      <w:footerReference w:type="first" r:id="rId38"/>
+      <w:footerReference w:type="even" r:id="rId36"/>
+      <w:footerReference w:type="default" r:id="rId37"/>
+      <w:headerReference w:type="first" r:id="rId38"/>
+      <w:footerReference w:type="first" r:id="rId39"/>
       <w:pgSz w:w="12240" w:h="15840"/>
       <w:pgMar w:top="1440" w:right="1440" w:bottom="1440" w:left="1440" w:header="720" w:footer="720" w:gutter="0"/>
       <w:cols w:space="720"/>
@@ -6902,7 +6623,7 @@
 </file>
 
 <file path=word/endnotes.xml><?xml version="1.0" encoding="utf-8"?>
-<w:endnotes xmlns:wpc="http://schemas.microsoft.com/office/word/2010/wordprocessingCanvas" xmlns:cx="http://schemas.microsoft.com/office/drawing/2014/chartex" xmlns:cx1="http://schemas.microsoft.com/office/drawing/2015/9/8/chartex" xmlns:cx2="http://schemas.microsoft.com/office/drawing/2015/10/21/chartex" xmlns:cx3="http://schemas.microsoft.com/office/drawing/2016/5/9/chartex" xmlns:cx4="http://schemas.microsoft.com/office/drawing/2016/5/10/chartex" xmlns:cx5="http://schemas.microsoft.com/office/drawing/2016/5/11/chartex" xmlns:cx6="http://schemas.microsoft.com/office/drawing/2016/5/12/chartex" xmlns:cx7="http://schemas.microsoft.com/office/drawing/2016/5/13/chartex" xmlns:cx8="http://schemas.microsoft.com/office/drawing/2016/5/14/chartex" xmlns:mc="http://schemas.openxmlformats.org/markup-compatibility/2006" xmlns:aink="http://schemas.microsoft.com/office/drawing/2016/ink" xmlns:am3d="http://schemas.microsoft.com/office/drawing/2017/model3d" xmlns:o="urn:schemas-microsoft-com:office:office" xmlns:r="http://schemas.openxmlformats.org/officeDocument/2006/relationships" xmlns:m="http://schemas.openxmlformats.org/officeDocument/2006/math" xmlns:v="urn:schemas-microsoft-com:vml" xmlns:wp14="http://schemas.microsoft.com/office/word/2010/wordprocessingDrawing" xmlns:wp="http://schemas.openxmlformats.org/drawingml/2006/wordprocessingDrawing" xmlns:w10="urn:schemas-microsoft-com:office:word" xmlns:w="http://schemas.openxmlformats.org/wordprocessingml/2006/main" xmlns:w14="http://schemas.microsoft.com/office/word/2010/wordml" xmlns:w15="http://schemas.microsoft.com/office/word/2012/wordml" xmlns:w16cex="http://schemas.microsoft.com/office/word/2018/wordml/cex" xmlns:w16cid="http://schemas.microsoft.com/office/word/2016/wordml/cid" xmlns:w16="http://schemas.microsoft.com/office/word/2018/wordml" xmlns:w16sdtdh="http://schemas.microsoft.com/office/word/2020/wordml/sdtdatahash" xmlns:w16se="http://schemas.microsoft.com/office/word/2015/wordml/symex" xmlns:wpg="http://schemas.microsoft.com/office/word/2010/wordprocessingGroup" xmlns:wpi="http://schemas.microsoft.com/office/word/2010/wordprocessingInk" xmlns:wne="http://schemas.microsoft.com/office/word/2006/wordml" xmlns:wps="http://schemas.microsoft.com/office/word/2010/wordprocessingShape" mc:Ignorable="w14 w15 w16se w16cid w16 w16cex w16sdtdh wp14">
+<w:endnotes xmlns:wpc="http://schemas.microsoft.com/office/word/2010/wordprocessingCanvas" xmlns:cx="http://schemas.microsoft.com/office/drawing/2014/chartex" xmlns:cx1="http://schemas.microsoft.com/office/drawing/2015/9/8/chartex" xmlns:cx2="http://schemas.microsoft.com/office/drawing/2015/10/21/chartex" xmlns:cx3="http://schemas.microsoft.com/office/drawing/2016/5/9/chartex" xmlns:cx4="http://schemas.microsoft.com/office/drawing/2016/5/10/chartex" xmlns:cx5="http://schemas.microsoft.com/office/drawing/2016/5/11/chartex" xmlns:cx6="http://schemas.microsoft.com/office/drawing/2016/5/12/chartex" xmlns:cx7="http://schemas.microsoft.com/office/drawing/2016/5/13/chartex" xmlns:cx8="http://schemas.microsoft.com/office/drawing/2016/5/14/chartex" xmlns:mc="http://schemas.openxmlformats.org/markup-compatibility/2006" xmlns:aink="http://schemas.microsoft.com/office/drawing/2016/ink" xmlns:am3d="http://schemas.microsoft.com/office/drawing/2017/model3d" xmlns:o="urn:schemas-microsoft-com:office:office" xmlns:oel="http://schemas.microsoft.com/office/2019/extlst" xmlns:r="http://schemas.openxmlformats.org/officeDocument/2006/relationships" xmlns:m="http://schemas.openxmlformats.org/officeDocument/2006/math" xmlns:v="urn:schemas-microsoft-com:vml" xmlns:wp14="http://schemas.microsoft.com/office/word/2010/wordprocessingDrawing" xmlns:wp="http://schemas.openxmlformats.org/drawingml/2006/wordprocessingDrawing" xmlns:w10="urn:schemas-microsoft-com:office:word" xmlns:w="http://schemas.openxmlformats.org/wordprocessingml/2006/main" xmlns:w14="http://schemas.microsoft.com/office/word/2010/wordml" xmlns:w15="http://schemas.microsoft.com/office/word/2012/wordml" xmlns:w16cex="http://schemas.microsoft.com/office/word/2018/wordml/cex" xmlns:w16cid="http://schemas.microsoft.com/office/word/2016/wordml/cid" xmlns:w16="http://schemas.microsoft.com/office/word/2018/wordml" xmlns:w16du="http://schemas.microsoft.com/office/word/2023/wordml/word16du" xmlns:w16sdtdh="http://schemas.microsoft.com/office/word/2020/wordml/sdtdatahash" xmlns:w16se="http://schemas.microsoft.com/office/word/2015/wordml/symex" xmlns:wpg="http://schemas.microsoft.com/office/word/2010/wordprocessingGroup" xmlns:wpi="http://schemas.microsoft.com/office/word/2010/wordprocessingInk" xmlns:wne="http://schemas.microsoft.com/office/word/2006/wordml" xmlns:wps="http://schemas.microsoft.com/office/word/2010/wordprocessingShape" mc:Ignorable="w14 w15 w16se w16cid w16 w16cex w16sdtdh w16du wp14">
   <w:endnote w:type="separator" w:id="-1">
     <w:p>
       <w:r>
@@ -6923,7 +6644,130 @@
 </file>
 
 <file path=word/footer1.xml><?xml version="1.0" encoding="utf-8"?>
-<w:ftr xmlns:wpc="http://schemas.microsoft.com/office/word/2010/wordprocessingCanvas" xmlns:cx="http://schemas.microsoft.com/office/drawing/2014/chartex" xmlns:cx1="http://schemas.microsoft.com/office/drawing/2015/9/8/chartex" xmlns:cx2="http://schemas.microsoft.com/office/drawing/2015/10/21/chartex" xmlns:cx3="http://schemas.microsoft.com/office/drawing/2016/5/9/chartex" xmlns:cx4="http://schemas.microsoft.com/office/drawing/2016/5/10/chartex" xmlns:cx5="http://schemas.microsoft.com/office/drawing/2016/5/11/chartex" xmlns:cx6="http://schemas.microsoft.com/office/drawing/2016/5/12/chartex" xmlns:cx7="http://schemas.microsoft.com/office/drawing/2016/5/13/chartex" xmlns:cx8="http://schemas.microsoft.com/office/drawing/2016/5/14/chartex" xmlns:mc="http://schemas.openxmlformats.org/markup-compatibility/2006" xmlns:aink="http://schemas.microsoft.com/office/drawing/2016/ink" xmlns:am3d="http://schemas.microsoft.com/office/drawing/2017/model3d" xmlns:o="urn:schemas-microsoft-com:office:office" xmlns:r="http://schemas.openxmlformats.org/officeDocument/2006/relationships" xmlns:m="http://schemas.openxmlformats.org/officeDocument/2006/math" xmlns:v="urn:schemas-microsoft-com:vml" xmlns:wp14="http://schemas.microsoft.com/office/word/2010/wordprocessingDrawing" xmlns:wp="http://schemas.openxmlformats.org/drawingml/2006/wordprocessingDrawing" xmlns:w10="urn:schemas-microsoft-com:office:word" xmlns:w="http://schemas.openxmlformats.org/wordprocessingml/2006/main" xmlns:w14="http://schemas.microsoft.com/office/word/2010/wordml" xmlns:w15="http://schemas.microsoft.com/office/word/2012/wordml" xmlns:w16cex="http://schemas.microsoft.com/office/word/2018/wordml/cex" xmlns:w16cid="http://schemas.microsoft.com/office/word/2016/wordml/cid" xmlns:w16="http://schemas.microsoft.com/office/word/2018/wordml" xmlns:w16sdtdh="http://schemas.microsoft.com/office/word/2020/wordml/sdtdatahash" xmlns:w16se="http://schemas.microsoft.com/office/word/2015/wordml/symex" xmlns:wpg="http://schemas.microsoft.com/office/word/2010/wordprocessingGroup" xmlns:wpi="http://schemas.microsoft.com/office/word/2010/wordprocessingInk" xmlns:wne="http://schemas.microsoft.com/office/word/2006/wordml" xmlns:wps="http://schemas.microsoft.com/office/word/2010/wordprocessingShape" mc:Ignorable="w14 w15 w16se w16cid w16 w16cex w16sdtdh wp14">
+<w:ftr xmlns:wpc="http://schemas.microsoft.com/office/word/2010/wordprocessingCanvas" xmlns:cx="http://schemas.microsoft.com/office/drawing/2014/chartex" xmlns:cx1="http://schemas.microsoft.com/office/drawing/2015/9/8/chartex" xmlns:cx2="http://schemas.microsoft.com/office/drawing/2015/10/21/chartex" xmlns:cx3="http://schemas.microsoft.com/office/drawing/2016/5/9/chartex" xmlns:cx4="http://schemas.microsoft.com/office/drawing/2016/5/10/chartex" xmlns:cx5="http://schemas.microsoft.com/office/drawing/2016/5/11/chartex" xmlns:cx6="http://schemas.microsoft.com/office/drawing/2016/5/12/chartex" xmlns:cx7="http://schemas.microsoft.com/office/drawing/2016/5/13/chartex" xmlns:cx8="http://schemas.microsoft.com/office/drawing/2016/5/14/chartex" xmlns:mc="http://schemas.openxmlformats.org/markup-compatibility/2006" xmlns:aink="http://schemas.microsoft.com/office/drawing/2016/ink" xmlns:am3d="http://schemas.microsoft.com/office/drawing/2017/model3d" xmlns:o="urn:schemas-microsoft-com:office:office" xmlns:oel="http://schemas.microsoft.com/office/2019/extlst" xmlns:r="http://schemas.openxmlformats.org/officeDocument/2006/relationships" xmlns:m="http://schemas.openxmlformats.org/officeDocument/2006/math" xmlns:v="urn:schemas-microsoft-com:vml" xmlns:wp14="http://schemas.microsoft.com/office/word/2010/wordprocessingDrawing" xmlns:wp="http://schemas.openxmlformats.org/drawingml/2006/wordprocessingDrawing" xmlns:w10="urn:schemas-microsoft-com:office:word" xmlns:w="http://schemas.openxmlformats.org/wordprocessingml/2006/main" xmlns:w14="http://schemas.microsoft.com/office/word/2010/wordml" xmlns:w15="http://schemas.microsoft.com/office/word/2012/wordml" xmlns:w16cex="http://schemas.microsoft.com/office/word/2018/wordml/cex" xmlns:w16cid="http://schemas.microsoft.com/office/word/2016/wordml/cid" xmlns:w16="http://schemas.microsoft.com/office/word/2018/wordml" xmlns:w16du="http://schemas.microsoft.com/office/word/2023/wordml/word16du" xmlns:w16sdtdh="http://schemas.microsoft.com/office/word/2020/wordml/sdtdatahash" xmlns:w16se="http://schemas.microsoft.com/office/word/2015/wordml/symex" xmlns:wpg="http://schemas.microsoft.com/office/word/2010/wordprocessingGroup" xmlns:wpi="http://schemas.microsoft.com/office/word/2010/wordprocessingInk" xmlns:wne="http://schemas.microsoft.com/office/word/2006/wordml" xmlns:wps="http://schemas.microsoft.com/office/word/2010/wordprocessingShape" mc:Ignorable="w14 w15 w16se w16cid w16 w16cex w16sdtdh w16du wp14">
+  <w:p>
+    <w:pPr>
+      <w:pStyle w:val="Footer"/>
+    </w:pPr>
+    <w:r>
+      <w:rPr>
+        <w:noProof/>
+      </w:rPr>
+      <mc:AlternateContent>
+        <mc:Choice Requires="wps">
+          <w:drawing>
+            <wp:anchor distT="0" distB="0" distL="0" distR="0" simplePos="0" relativeHeight="251663360" behindDoc="0" locked="0" layoutInCell="1" allowOverlap="1" wp14:anchorId="695C34D3" wp14:editId="5280EE20">
+              <wp:simplePos x="635" y="635"/>
+              <wp:positionH relativeFrom="page">
+                <wp:align>right</wp:align>
+              </wp:positionH>
+              <wp:positionV relativeFrom="page">
+                <wp:align>bottom</wp:align>
+              </wp:positionV>
+              <wp:extent cx="565150" cy="421640"/>
+              <wp:effectExtent l="0" t="0" r="0" b="0"/>
+              <wp:wrapNone/>
+              <wp:docPr id="488695923" name="Text Box 11" descr="Public">
+                <a:extLst xmlns:a="http://schemas.openxmlformats.org/drawingml/2006/main">
+                  <a:ext uri="{5AE41FA2-C0FF-4470-9BD4-5FADCA87CBE2}">
+                    <aclsh:classification xmlns:aclsh="http://schemas.microsoft.com/office/drawing/2020/classificationShape" classificationOutcomeType="ftr"/>
+                  </a:ext>
+                </a:extLst>
+              </wp:docPr>
+              <wp:cNvGraphicFramePr/>
+              <a:graphic xmlns:a="http://schemas.openxmlformats.org/drawingml/2006/main">
+                <a:graphicData uri="http://schemas.microsoft.com/office/word/2010/wordprocessingShape">
+                  <wps:wsp>
+                    <wps:cNvSpPr txBox="1"/>
+                    <wps:spPr>
+                      <a:xfrm>
+                        <a:off x="0" y="0"/>
+                        <a:ext cx="565150" cy="421640"/>
+                      </a:xfrm>
+                      <a:prstGeom prst="rect">
+                        <a:avLst/>
+                      </a:prstGeom>
+                      <a:noFill/>
+                      <a:ln>
+                        <a:noFill/>
+                      </a:ln>
+                    </wps:spPr>
+                    <wps:txbx>
+                      <w:txbxContent>
+                        <w:p>
+                          <w:pPr>
+                            <w:spacing w:after="0"/>
+                            <w:rPr>
+                              <w:rFonts w:ascii="Calibri" w:eastAsia="Calibri" w:hAnsi="Calibri" w:cs="Calibri"/>
+                              <w:noProof/>
+                              <w:color w:val="000000"/>
+                            </w:rPr>
+                          </w:pPr>
+                          <w:r>
+                            <w:rPr>
+                              <w:rFonts w:ascii="Calibri" w:eastAsia="Calibri" w:hAnsi="Calibri" w:cs="Calibri"/>
+                              <w:noProof/>
+                              <w:color w:val="000000"/>
+                            </w:rPr>
+                            <w:t>Public</w:t>
+                          </w:r>
+                        </w:p>
+                      </w:txbxContent>
+                    </wps:txbx>
+                    <wps:bodyPr rot="0" spcFirstLastPara="0" vertOverflow="overflow" horzOverflow="overflow" vert="horz" wrap="none" lIns="0" tIns="0" rIns="254000" bIns="190500" numCol="1" spcCol="0" rtlCol="0" fromWordArt="0" anchor="b" anchorCtr="0" forceAA="0" compatLnSpc="1">
+                      <a:prstTxWarp prst="textNoShape">
+                        <a:avLst/>
+                      </a:prstTxWarp>
+                      <a:spAutoFit/>
+                    </wps:bodyPr>
+                  </wps:wsp>
+                </a:graphicData>
+              </a:graphic>
+            </wp:anchor>
+          </w:drawing>
+        </mc:Choice>
+        <mc:Fallback>
+          <w:pict>
+            <v:shapetype w14:anchorId="695C34D3" id="_x0000_t202" coordsize="21600,21600" o:spt="202" path="m,l,21600r21600,l21600,xe">
+              <v:stroke joinstyle="miter"/>
+              <v:path gradientshapeok="t" o:connecttype="rect"/>
+            </v:shapetype>
+            <v:shape id="Text Box 11" o:spid="_x0000_s1040" type="#_x0000_t202" alt="Public" style="position:absolute;margin-left:-6.7pt;margin-top:0;width:44.5pt;height:33.2pt;z-index:251663360;visibility:visible;mso-wrap-style:none;mso-wrap-distance-left:0;mso-wrap-distance-top:0;mso-wrap-distance-right:0;mso-wrap-distance-bottom:0;mso-position-horizontal:right;mso-position-horizontal-relative:page;mso-position-vertical:bottom;mso-position-vertical-relative:page;v-text-anchor:bottom" o:gfxdata="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" filled="f" stroked="f">
+              <v:fill o:detectmouseclick="t"/>
+              <v:textbox style="mso-fit-shape-to-text:t" inset="0,0,20pt,15pt">
+                <w:txbxContent>
+                  <w:p>
+                    <w:pPr>
+                      <w:spacing w:after="0"/>
+                      <w:rPr>
+                        <w:rFonts w:ascii="Calibri" w:eastAsia="Calibri" w:hAnsi="Calibri" w:cs="Calibri"/>
+                        <w:noProof/>
+                        <w:color w:val="000000"/>
+                      </w:rPr>
+                    </w:pPr>
+                    <w:r>
+                      <w:rPr>
+                        <w:rFonts w:ascii="Calibri" w:eastAsia="Calibri" w:hAnsi="Calibri" w:cs="Calibri"/>
+                        <w:noProof/>
+                        <w:color w:val="000000"/>
+                      </w:rPr>
+                      <w:t>Public</w:t>
+                    </w:r>
+                  </w:p>
+                </w:txbxContent>
+              </v:textbox>
+              <w10:wrap anchorx="page" anchory="page"/>
+            </v:shape>
+          </w:pict>
+        </mc:Fallback>
+      </mc:AlternateContent>
+    </w:r>
+  </w:p>
+</w:ftr>
+</file>
+
+<file path=word/footer2.xml><?xml version="1.0" encoding="utf-8"?>
+<w:ftr xmlns:wpc="http://schemas.microsoft.com/office/word/2010/wordprocessingCanvas" xmlns:cx="http://schemas.microsoft.com/office/drawing/2014/chartex" xmlns:cx1="http://schemas.microsoft.com/office/drawing/2015/9/8/chartex" xmlns:cx2="http://schemas.microsoft.com/office/drawing/2015/10/21/chartex" xmlns:cx3="http://schemas.microsoft.com/office/drawing/2016/5/9/chartex" xmlns:cx4="http://schemas.microsoft.com/office/drawing/2016/5/10/chartex" xmlns:cx5="http://schemas.microsoft.com/office/drawing/2016/5/11/chartex" xmlns:cx6="http://schemas.microsoft.com/office/drawing/2016/5/12/chartex" xmlns:cx7="http://schemas.microsoft.com/office/drawing/2016/5/13/chartex" xmlns:cx8="http://schemas.microsoft.com/office/drawing/2016/5/14/chartex" xmlns:mc="http://schemas.openxmlformats.org/markup-compatibility/2006" xmlns:aink="http://schemas.microsoft.com/office/drawing/2016/ink" xmlns:am3d="http://schemas.microsoft.com/office/drawing/2017/model3d" xmlns:o="urn:schemas-microsoft-com:office:office" xmlns:oel="http://schemas.microsoft.com/office/2019/extlst" xmlns:r="http://schemas.openxmlformats.org/officeDocument/2006/relationships" xmlns:m="http://schemas.openxmlformats.org/officeDocument/2006/math" xmlns:v="urn:schemas-microsoft-com:vml" xmlns:wp14="http://schemas.microsoft.com/office/word/2010/wordprocessingDrawing" xmlns:wp="http://schemas.openxmlformats.org/drawingml/2006/wordprocessingDrawing" xmlns:w10="urn:schemas-microsoft-com:office:word" xmlns:w="http://schemas.openxmlformats.org/wordprocessingml/2006/main" xmlns:w14="http://schemas.microsoft.com/office/word/2010/wordml" xmlns:w15="http://schemas.microsoft.com/office/word/2012/wordml" xmlns:w16cex="http://schemas.microsoft.com/office/word/2018/wordml/cex" xmlns:w16cid="http://schemas.microsoft.com/office/word/2016/wordml/cid" xmlns:w16="http://schemas.microsoft.com/office/word/2018/wordml" xmlns:w16du="http://schemas.microsoft.com/office/word/2023/wordml/word16du" xmlns:w16sdtdh="http://schemas.microsoft.com/office/word/2020/wordml/sdtdatahash" xmlns:w16se="http://schemas.microsoft.com/office/word/2015/wordml/symex" xmlns:wpg="http://schemas.microsoft.com/office/word/2010/wordprocessingGroup" xmlns:wpi="http://schemas.microsoft.com/office/word/2010/wordprocessingInk" xmlns:wne="http://schemas.microsoft.com/office/word/2006/wordml" xmlns:wps="http://schemas.microsoft.com/office/word/2010/wordprocessingShape" mc:Ignorable="w14 w15 w16se w16cid w16 w16cex w16sdtdh w16du wp14">
   <w:p>
     <w:pPr>
       <w:pBdr>
@@ -6939,6 +6783,122 @@
         <w:szCs w:val="24"/>
       </w:rPr>
     </w:pPr>
+    <w:r>
+      <w:rPr>
+        <w:rFonts w:ascii="Times New Roman" w:hAnsi="Times New Roman" w:cs="Times New Roman"/>
+        <w:noProof/>
+        <w:sz w:val="14"/>
+        <w:szCs w:val="24"/>
+      </w:rPr>
+      <mc:AlternateContent>
+        <mc:Choice Requires="wps">
+          <w:drawing>
+            <wp:anchor distT="0" distB="0" distL="0" distR="0" simplePos="0" relativeHeight="251664384" behindDoc="0" locked="0" layoutInCell="1" allowOverlap="1" wp14:anchorId="434B75F0" wp14:editId="11E8F7BF">
+              <wp:simplePos x="914400" y="8743950"/>
+              <wp:positionH relativeFrom="page">
+                <wp:align>right</wp:align>
+              </wp:positionH>
+              <wp:positionV relativeFrom="page">
+                <wp:align>bottom</wp:align>
+              </wp:positionV>
+              <wp:extent cx="565150" cy="421640"/>
+              <wp:effectExtent l="0" t="0" r="0" b="0"/>
+              <wp:wrapNone/>
+              <wp:docPr id="829849646" name="Text Box 12" descr="Public">
+                <a:extLst xmlns:a="http://schemas.openxmlformats.org/drawingml/2006/main">
+                  <a:ext uri="{5AE41FA2-C0FF-4470-9BD4-5FADCA87CBE2}">
+                    <aclsh:classification xmlns:aclsh="http://schemas.microsoft.com/office/drawing/2020/classificationShape" classificationOutcomeType="ftr"/>
+                  </a:ext>
+                </a:extLst>
+              </wp:docPr>
+              <wp:cNvGraphicFramePr/>
+              <a:graphic xmlns:a="http://schemas.openxmlformats.org/drawingml/2006/main">
+                <a:graphicData uri="http://schemas.microsoft.com/office/word/2010/wordprocessingShape">
+                  <wps:wsp>
+                    <wps:cNvSpPr txBox="1"/>
+                    <wps:spPr>
+                      <a:xfrm>
+                        <a:off x="0" y="0"/>
+                        <a:ext cx="565150" cy="421640"/>
+                      </a:xfrm>
+                      <a:prstGeom prst="rect">
+                        <a:avLst/>
+                      </a:prstGeom>
+                      <a:noFill/>
+                      <a:ln>
+                        <a:noFill/>
+                      </a:ln>
+                    </wps:spPr>
+                    <wps:txbx>
+                      <w:txbxContent>
+                        <w:p>
+                          <w:pPr>
+                            <w:spacing w:after="0"/>
+                            <w:rPr>
+                              <w:rFonts w:ascii="Calibri" w:eastAsia="Calibri" w:hAnsi="Calibri" w:cs="Calibri"/>
+                              <w:noProof/>
+                              <w:color w:val="000000"/>
+                            </w:rPr>
+                          </w:pPr>
+                          <w:r>
+                            <w:rPr>
+                              <w:rFonts w:ascii="Calibri" w:eastAsia="Calibri" w:hAnsi="Calibri" w:cs="Calibri"/>
+                              <w:noProof/>
+                              <w:color w:val="000000"/>
+                            </w:rPr>
+                            <w:t>Public</w:t>
+                          </w:r>
+                        </w:p>
+                      </w:txbxContent>
+                    </wps:txbx>
+                    <wps:bodyPr rot="0" spcFirstLastPara="0" vertOverflow="overflow" horzOverflow="overflow" vert="horz" wrap="none" lIns="0" tIns="0" rIns="254000" bIns="190500" numCol="1" spcCol="0" rtlCol="0" fromWordArt="0" anchor="b" anchorCtr="0" forceAA="0" compatLnSpc="1">
+                      <a:prstTxWarp prst="textNoShape">
+                        <a:avLst/>
+                      </a:prstTxWarp>
+                      <a:spAutoFit/>
+                    </wps:bodyPr>
+                  </wps:wsp>
+                </a:graphicData>
+              </a:graphic>
+            </wp:anchor>
+          </w:drawing>
+        </mc:Choice>
+        <mc:Fallback>
+          <w:pict>
+            <v:shapetype w14:anchorId="434B75F0" id="_x0000_t202" coordsize="21600,21600" o:spt="202" path="m,l,21600r21600,l21600,xe">
+              <v:stroke joinstyle="miter"/>
+              <v:path gradientshapeok="t" o:connecttype="rect"/>
+            </v:shapetype>
+            <v:shape id="Text Box 12" o:spid="_x0000_s1041" type="#_x0000_t202" alt="Public" style="position:absolute;margin-left:-6.7pt;margin-top:0;width:44.5pt;height:33.2pt;z-index:251664384;visibility:visible;mso-wrap-style:none;mso-wrap-distance-left:0;mso-wrap-distance-top:0;mso-wrap-distance-right:0;mso-wrap-distance-bottom:0;mso-position-horizontal:right;mso-position-horizontal-relative:page;mso-position-vertical:bottom;mso-position-vertical-relative:page;v-text-anchor:bottom" o:gfxdata="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" filled="f" stroked="f">
+              <v:fill o:detectmouseclick="t"/>
+              <v:textbox style="mso-fit-shape-to-text:t" inset="0,0,20pt,15pt">
+                <w:txbxContent>
+                  <w:p>
+                    <w:pPr>
+                      <w:spacing w:after="0"/>
+                      <w:rPr>
+                        <w:rFonts w:ascii="Calibri" w:eastAsia="Calibri" w:hAnsi="Calibri" w:cs="Calibri"/>
+                        <w:noProof/>
+                        <w:color w:val="000000"/>
+                      </w:rPr>
+                    </w:pPr>
+                    <w:r>
+                      <w:rPr>
+                        <w:rFonts w:ascii="Calibri" w:eastAsia="Calibri" w:hAnsi="Calibri" w:cs="Calibri"/>
+                        <w:noProof/>
+                        <w:color w:val="000000"/>
+                      </w:rPr>
+                      <w:t>Public</w:t>
+                    </w:r>
+                  </w:p>
+                </w:txbxContent>
+              </v:textbox>
+              <w10:wrap anchorx="page" anchory="page"/>
+            </v:shape>
+          </w:pict>
+        </mc:Fallback>
+      </mc:AlternateContent>
+    </w:r>
   </w:p>
   <w:tbl>
     <w:tblPr>
@@ -7124,8 +7084,8 @@
 </w:ftr>
 </file>
 
-<file path=word/footer2.xml><?xml version="1.0" encoding="utf-8"?>
-<w:ftr xmlns:wpc="http://schemas.microsoft.com/office/word/2010/wordprocessingCanvas" xmlns:cx="http://schemas.microsoft.com/office/drawing/2014/chartex" xmlns:cx1="http://schemas.microsoft.com/office/drawing/2015/9/8/chartex" xmlns:cx2="http://schemas.microsoft.com/office/drawing/2015/10/21/chartex" xmlns:cx3="http://schemas.microsoft.com/office/drawing/2016/5/9/chartex" xmlns:cx4="http://schemas.microsoft.com/office/drawing/2016/5/10/chartex" xmlns:cx5="http://schemas.microsoft.com/office/drawing/2016/5/11/chartex" xmlns:cx6="http://schemas.microsoft.com/office/drawing/2016/5/12/chartex" xmlns:cx7="http://schemas.microsoft.com/office/drawing/2016/5/13/chartex" xmlns:cx8="http://schemas.microsoft.com/office/drawing/2016/5/14/chartex" xmlns:mc="http://schemas.openxmlformats.org/markup-compatibility/2006" xmlns:aink="http://schemas.microsoft.com/office/drawing/2016/ink" xmlns:am3d="http://schemas.microsoft.com/office/drawing/2017/model3d" xmlns:o="urn:schemas-microsoft-com:office:office" xmlns:r="http://schemas.openxmlformats.org/officeDocument/2006/relationships" xmlns:m="http://schemas.openxmlformats.org/officeDocument/2006/math" xmlns:v="urn:schemas-microsoft-com:vml" xmlns:wp14="http://schemas.microsoft.com/office/word/2010/wordprocessingDrawing" xmlns:wp="http://schemas.openxmlformats.org/drawingml/2006/wordprocessingDrawing" xmlns:w10="urn:schemas-microsoft-com:office:word" xmlns:w="http://schemas.openxmlformats.org/wordprocessingml/2006/main" xmlns:w14="http://schemas.microsoft.com/office/word/2010/wordml" xmlns:w15="http://schemas.microsoft.com/office/word/2012/wordml" xmlns:w16cex="http://schemas.microsoft.com/office/word/2018/wordml/cex" xmlns:w16cid="http://schemas.microsoft.com/office/word/2016/wordml/cid" xmlns:w16="http://schemas.microsoft.com/office/word/2018/wordml" xmlns:w16sdtdh="http://schemas.microsoft.com/office/word/2020/wordml/sdtdatahash" xmlns:w16se="http://schemas.microsoft.com/office/word/2015/wordml/symex" xmlns:wpg="http://schemas.microsoft.com/office/word/2010/wordprocessingGroup" xmlns:wpi="http://schemas.microsoft.com/office/word/2010/wordprocessingInk" xmlns:wne="http://schemas.microsoft.com/office/word/2006/wordml" xmlns:wps="http://schemas.microsoft.com/office/word/2010/wordprocessingShape" mc:Ignorable="w14 w15 w16se w16cid w16 w16cex w16sdtdh wp14">
+<file path=word/footer3.xml><?xml version="1.0" encoding="utf-8"?>
+<w:ftr xmlns:wpc="http://schemas.microsoft.com/office/word/2010/wordprocessingCanvas" xmlns:cx="http://schemas.microsoft.com/office/drawing/2014/chartex" xmlns:cx1="http://schemas.microsoft.com/office/drawing/2015/9/8/chartex" xmlns:cx2="http://schemas.microsoft.com/office/drawing/2015/10/21/chartex" xmlns:cx3="http://schemas.microsoft.com/office/drawing/2016/5/9/chartex" xmlns:cx4="http://schemas.microsoft.com/office/drawing/2016/5/10/chartex" xmlns:cx5="http://schemas.microsoft.com/office/drawing/2016/5/11/chartex" xmlns:cx6="http://schemas.microsoft.com/office/drawing/2016/5/12/chartex" xmlns:cx7="http://schemas.microsoft.com/office/drawing/2016/5/13/chartex" xmlns:cx8="http://schemas.microsoft.com/office/drawing/2016/5/14/chartex" xmlns:mc="http://schemas.openxmlformats.org/markup-compatibility/2006" xmlns:aink="http://schemas.microsoft.com/office/drawing/2016/ink" xmlns:am3d="http://schemas.microsoft.com/office/drawing/2017/model3d" xmlns:o="urn:schemas-microsoft-com:office:office" xmlns:oel="http://schemas.microsoft.com/office/2019/extlst" xmlns:r="http://schemas.openxmlformats.org/officeDocument/2006/relationships" xmlns:m="http://schemas.openxmlformats.org/officeDocument/2006/math" xmlns:v="urn:schemas-microsoft-com:vml" xmlns:wp14="http://schemas.microsoft.com/office/word/2010/wordprocessingDrawing" xmlns:wp="http://schemas.openxmlformats.org/drawingml/2006/wordprocessingDrawing" xmlns:w10="urn:schemas-microsoft-com:office:word" xmlns:w="http://schemas.openxmlformats.org/wordprocessingml/2006/main" xmlns:w14="http://schemas.microsoft.com/office/word/2010/wordml" xmlns:w15="http://schemas.microsoft.com/office/word/2012/wordml" xmlns:w16cex="http://schemas.microsoft.com/office/word/2018/wordml/cex" xmlns:w16cid="http://schemas.microsoft.com/office/word/2016/wordml/cid" xmlns:w16="http://schemas.microsoft.com/office/word/2018/wordml" xmlns:w16du="http://schemas.microsoft.com/office/word/2023/wordml/word16du" xmlns:w16sdtdh="http://schemas.microsoft.com/office/word/2020/wordml/sdtdatahash" xmlns:w16se="http://schemas.microsoft.com/office/word/2015/wordml/symex" xmlns:wpg="http://schemas.microsoft.com/office/word/2010/wordprocessingGroup" xmlns:wpi="http://schemas.microsoft.com/office/word/2010/wordprocessingInk" xmlns:wne="http://schemas.microsoft.com/office/word/2006/wordml" xmlns:wps="http://schemas.microsoft.com/office/word/2010/wordprocessingShape" mc:Ignorable="w14 w15 w16se w16cid w16 w16cex w16sdtdh w16du wp14">
   <w:p>
     <w:pPr>
       <w:pBdr>
@@ -7141,6 +7101,122 @@
         <w:szCs w:val="24"/>
       </w:rPr>
     </w:pPr>
+    <w:r>
+      <w:rPr>
+        <w:rFonts w:ascii="Times New Roman" w:hAnsi="Times New Roman" w:cs="Times New Roman"/>
+        <w:noProof/>
+        <w:sz w:val="14"/>
+        <w:szCs w:val="24"/>
+      </w:rPr>
+      <mc:AlternateContent>
+        <mc:Choice Requires="wps">
+          <w:drawing>
+            <wp:anchor distT="0" distB="0" distL="0" distR="0" simplePos="0" relativeHeight="251662336" behindDoc="0" locked="0" layoutInCell="1" allowOverlap="1" wp14:anchorId="4702B089" wp14:editId="118BFBD8">
+              <wp:simplePos x="914400" y="8743950"/>
+              <wp:positionH relativeFrom="page">
+                <wp:align>right</wp:align>
+              </wp:positionH>
+              <wp:positionV relativeFrom="page">
+                <wp:align>bottom</wp:align>
+              </wp:positionV>
+              <wp:extent cx="565150" cy="421640"/>
+              <wp:effectExtent l="0" t="0" r="0" b="0"/>
+              <wp:wrapNone/>
+              <wp:docPr id="1229862912" name="Text Box 10" descr="Public">
+                <a:extLst xmlns:a="http://schemas.openxmlformats.org/drawingml/2006/main">
+                  <a:ext uri="{5AE41FA2-C0FF-4470-9BD4-5FADCA87CBE2}">
+                    <aclsh:classification xmlns:aclsh="http://schemas.microsoft.com/office/drawing/2020/classificationShape" classificationOutcomeType="ftr"/>
+                  </a:ext>
+                </a:extLst>
+              </wp:docPr>
+              <wp:cNvGraphicFramePr/>
+              <a:graphic xmlns:a="http://schemas.openxmlformats.org/drawingml/2006/main">
+                <a:graphicData uri="http://schemas.microsoft.com/office/word/2010/wordprocessingShape">
+                  <wps:wsp>
+                    <wps:cNvSpPr txBox="1"/>
+                    <wps:spPr>
+                      <a:xfrm>
+                        <a:off x="0" y="0"/>
+                        <a:ext cx="565150" cy="421640"/>
+                      </a:xfrm>
+                      <a:prstGeom prst="rect">
+                        <a:avLst/>
+                      </a:prstGeom>
+                      <a:noFill/>
+                      <a:ln>
+                        <a:noFill/>
+                      </a:ln>
+                    </wps:spPr>
+                    <wps:txbx>
+                      <w:txbxContent>
+                        <w:p>
+                          <w:pPr>
+                            <w:spacing w:after="0"/>
+                            <w:rPr>
+                              <w:rFonts w:ascii="Calibri" w:eastAsia="Calibri" w:hAnsi="Calibri" w:cs="Calibri"/>
+                              <w:noProof/>
+                              <w:color w:val="000000"/>
+                            </w:rPr>
+                          </w:pPr>
+                          <w:r>
+                            <w:rPr>
+                              <w:rFonts w:ascii="Calibri" w:eastAsia="Calibri" w:hAnsi="Calibri" w:cs="Calibri"/>
+                              <w:noProof/>
+                              <w:color w:val="000000"/>
+                            </w:rPr>
+                            <w:t>Public</w:t>
+                          </w:r>
+                        </w:p>
+                      </w:txbxContent>
+                    </wps:txbx>
+                    <wps:bodyPr rot="0" spcFirstLastPara="0" vertOverflow="overflow" horzOverflow="overflow" vert="horz" wrap="none" lIns="0" tIns="0" rIns="254000" bIns="190500" numCol="1" spcCol="0" rtlCol="0" fromWordArt="0" anchor="b" anchorCtr="0" forceAA="0" compatLnSpc="1">
+                      <a:prstTxWarp prst="textNoShape">
+                        <a:avLst/>
+                      </a:prstTxWarp>
+                      <a:spAutoFit/>
+                    </wps:bodyPr>
+                  </wps:wsp>
+                </a:graphicData>
+              </a:graphic>
+            </wp:anchor>
+          </w:drawing>
+        </mc:Choice>
+        <mc:Fallback>
+          <w:pict>
+            <v:shapetype w14:anchorId="4702B089" id="_x0000_t202" coordsize="21600,21600" o:spt="202" path="m,l,21600r21600,l21600,xe">
+              <v:stroke joinstyle="miter"/>
+              <v:path gradientshapeok="t" o:connecttype="rect"/>
+            </v:shapetype>
+            <v:shape id="Text Box 10" o:spid="_x0000_s1042" type="#_x0000_t202" alt="Public" style="position:absolute;margin-left:-6.7pt;margin-top:0;width:44.5pt;height:33.2pt;z-index:251662336;visibility:visible;mso-wrap-style:none;mso-wrap-distance-left:0;mso-wrap-distance-top:0;mso-wrap-distance-right:0;mso-wrap-distance-bottom:0;mso-position-horizontal:right;mso-position-horizontal-relative:page;mso-position-vertical:bottom;mso-position-vertical-relative:page;v-text-anchor:bottom" o:gfxdata="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" filled="f" stroked="f">
+              <v:fill o:detectmouseclick="t"/>
+              <v:textbox style="mso-fit-shape-to-text:t" inset="0,0,20pt,15pt">
+                <w:txbxContent>
+                  <w:p>
+                    <w:pPr>
+                      <w:spacing w:after="0"/>
+                      <w:rPr>
+                        <w:rFonts w:ascii="Calibri" w:eastAsia="Calibri" w:hAnsi="Calibri" w:cs="Calibri"/>
+                        <w:noProof/>
+                        <w:color w:val="000000"/>
+                      </w:rPr>
+                    </w:pPr>
+                    <w:r>
+                      <w:rPr>
+                        <w:rFonts w:ascii="Calibri" w:eastAsia="Calibri" w:hAnsi="Calibri" w:cs="Calibri"/>
+                        <w:noProof/>
+                        <w:color w:val="000000"/>
+                      </w:rPr>
+                      <w:t>Public</w:t>
+                    </w:r>
+                  </w:p>
+                </w:txbxContent>
+              </v:textbox>
+              <w10:wrap anchorx="page" anchory="page"/>
+            </v:shape>
+          </w:pict>
+        </mc:Fallback>
+      </mc:AlternateContent>
+    </w:r>
   </w:p>
   <w:tbl>
     <w:tblPr>
@@ -7328,7 +7404,7 @@
 </file>
 
 <file path=word/footnotes.xml><?xml version="1.0" encoding="utf-8"?>
-<w:footnotes xmlns:wpc="http://schemas.microsoft.com/office/word/2010/wordprocessingCanvas" xmlns:cx="http://schemas.microsoft.com/office/drawing/2014/chartex" xmlns:cx1="http://schemas.microsoft.com/office/drawing/2015/9/8/chartex" xmlns:cx2="http://schemas.microsoft.com/office/drawing/2015/10/21/chartex" xmlns:cx3="http://schemas.microsoft.com/office/drawing/2016/5/9/chartex" xmlns:cx4="http://schemas.microsoft.com/office/drawing/2016/5/10/chartex" xmlns:cx5="http://schemas.microsoft.com/office/drawing/2016/5/11/chartex" xmlns:cx6="http://schemas.microsoft.com/office/drawing/2016/5/12/chartex" xmlns:cx7="http://schemas.microsoft.com/office/drawing/2016/5/13/chartex" xmlns:cx8="http://schemas.microsoft.com/office/drawing/2016/5/14/chartex" xmlns:mc="http://schemas.openxmlformats.org/markup-compatibility/2006" xmlns:aink="http://schemas.microsoft.com/office/drawing/2016/ink" xmlns:am3d="http://schemas.microsoft.com/office/drawing/2017/model3d" xmlns:o="urn:schemas-microsoft-com:office:office" xmlns:r="http://schemas.openxmlformats.org/officeDocument/2006/relationships" xmlns:m="http://schemas.openxmlformats.org/officeDocument/2006/math" xmlns:v="urn:schemas-microsoft-com:vml" xmlns:wp14="http://schemas.microsoft.com/office/word/2010/wordprocessingDrawing" xmlns:wp="http://schemas.openxmlformats.org/drawingml/2006/wordprocessingDrawing" xmlns:w10="urn:schemas-microsoft-com:office:word" xmlns:w="http://schemas.openxmlformats.org/wordprocessingml/2006/main" xmlns:w14="http://schemas.microsoft.com/office/word/2010/wordml" xmlns:w15="http://schemas.microsoft.com/office/word/2012/wordml" xmlns:w16cex="http://schemas.microsoft.com/office/word/2018/wordml/cex" xmlns:w16cid="http://schemas.microsoft.com/office/word/2016/wordml/cid" xmlns:w16="http://schemas.microsoft.com/office/word/2018/wordml" xmlns:w16sdtdh="http://schemas.microsoft.com/office/word/2020/wordml/sdtdatahash" xmlns:w16se="http://schemas.microsoft.com/office/word/2015/wordml/symex" xmlns:wpg="http://schemas.microsoft.com/office/word/2010/wordprocessingGroup" xmlns:wpi="http://schemas.microsoft.com/office/word/2010/wordprocessingInk" xmlns:wne="http://schemas.microsoft.com/office/word/2006/wordml" xmlns:wps="http://schemas.microsoft.com/office/word/2010/wordprocessingShape" mc:Ignorable="w14 w15 w16se w16cid w16 w16cex w16sdtdh wp14">
+<w:footnotes xmlns:wpc="http://schemas.microsoft.com/office/word/2010/wordprocessingCanvas" xmlns:cx="http://schemas.microsoft.com/office/drawing/2014/chartex" xmlns:cx1="http://schemas.microsoft.com/office/drawing/2015/9/8/chartex" xmlns:cx2="http://schemas.microsoft.com/office/drawing/2015/10/21/chartex" xmlns:cx3="http://schemas.microsoft.com/office/drawing/2016/5/9/chartex" xmlns:cx4="http://schemas.microsoft.com/office/drawing/2016/5/10/chartex" xmlns:cx5="http://schemas.microsoft.com/office/drawing/2016/5/11/chartex" xmlns:cx6="http://schemas.microsoft.com/office/drawing/2016/5/12/chartex" xmlns:cx7="http://schemas.microsoft.com/office/drawing/2016/5/13/chartex" xmlns:cx8="http://schemas.microsoft.com/office/drawing/2016/5/14/chartex" xmlns:mc="http://schemas.openxmlformats.org/markup-compatibility/2006" xmlns:aink="http://schemas.microsoft.com/office/drawing/2016/ink" xmlns:am3d="http://schemas.microsoft.com/office/drawing/2017/model3d" xmlns:o="urn:schemas-microsoft-com:office:office" xmlns:oel="http://schemas.microsoft.com/office/2019/extlst" xmlns:r="http://schemas.openxmlformats.org/officeDocument/2006/relationships" xmlns:m="http://schemas.openxmlformats.org/officeDocument/2006/math" xmlns:v="urn:schemas-microsoft-com:vml" xmlns:wp14="http://schemas.microsoft.com/office/word/2010/wordprocessingDrawing" xmlns:wp="http://schemas.openxmlformats.org/drawingml/2006/wordprocessingDrawing" xmlns:w10="urn:schemas-microsoft-com:office:word" xmlns:w="http://schemas.openxmlformats.org/wordprocessingml/2006/main" xmlns:w14="http://schemas.microsoft.com/office/word/2010/wordml" xmlns:w15="http://schemas.microsoft.com/office/word/2012/wordml" xmlns:w16cex="http://schemas.microsoft.com/office/word/2018/wordml/cex" xmlns:w16cid="http://schemas.microsoft.com/office/word/2016/wordml/cid" xmlns:w16="http://schemas.microsoft.com/office/word/2018/wordml" xmlns:w16du="http://schemas.microsoft.com/office/word/2023/wordml/word16du" xmlns:w16sdtdh="http://schemas.microsoft.com/office/word/2020/wordml/sdtdatahash" xmlns:w16se="http://schemas.microsoft.com/office/word/2015/wordml/symex" xmlns:wpg="http://schemas.microsoft.com/office/word/2010/wordprocessingGroup" xmlns:wpi="http://schemas.microsoft.com/office/word/2010/wordprocessingInk" xmlns:wne="http://schemas.microsoft.com/office/word/2006/wordml" xmlns:wps="http://schemas.microsoft.com/office/word/2010/wordprocessingShape" mc:Ignorable="w14 w15 w16se w16cid w16 w16cex w16sdtdh w16du wp14">
   <w:footnote w:type="separator" w:id="-1">
     <w:p>
       <w:r>
@@ -7406,7 +7482,7 @@
 </file>
 
 <file path=word/header1.xml><?xml version="1.0" encoding="utf-8"?>
-<w:hdr xmlns:wpc="http://schemas.microsoft.com/office/word/2010/wordprocessingCanvas" xmlns:cx="http://schemas.microsoft.com/office/drawing/2014/chartex" xmlns:cx1="http://schemas.microsoft.com/office/drawing/2015/9/8/chartex" xmlns:cx2="http://schemas.microsoft.com/office/drawing/2015/10/21/chartex" xmlns:cx3="http://schemas.microsoft.com/office/drawing/2016/5/9/chartex" xmlns:cx4="http://schemas.microsoft.com/office/drawing/2016/5/10/chartex" xmlns:cx5="http://schemas.microsoft.com/office/drawing/2016/5/11/chartex" xmlns:cx6="http://schemas.microsoft.com/office/drawing/2016/5/12/chartex" xmlns:cx7="http://schemas.microsoft.com/office/drawing/2016/5/13/chartex" xmlns:cx8="http://schemas.microsoft.com/office/drawing/2016/5/14/chartex" xmlns:mc="http://schemas.openxmlformats.org/markup-compatibility/2006" xmlns:aink="http://schemas.microsoft.com/office/drawing/2016/ink" xmlns:am3d="http://schemas.microsoft.com/office/drawing/2017/model3d" xmlns:o="urn:schemas-microsoft-com:office:office" xmlns:r="http://schemas.openxmlformats.org/officeDocument/2006/relationships" xmlns:m="http://schemas.openxmlformats.org/officeDocument/2006/math" xmlns:v="urn:schemas-microsoft-com:vml" xmlns:wp14="http://schemas.microsoft.com/office/word/2010/wordprocessingDrawing" xmlns:wp="http://schemas.openxmlformats.org/drawingml/2006/wordprocessingDrawing" xmlns:w10="urn:schemas-microsoft-com:office:word" xmlns:w="http://schemas.openxmlformats.org/wordprocessingml/2006/main" xmlns:w14="http://schemas.microsoft.com/office/word/2010/wordml" xmlns:w15="http://schemas.microsoft.com/office/word/2012/wordml" xmlns:w16cex="http://schemas.microsoft.com/office/word/2018/wordml/cex" xmlns:w16cid="http://schemas.microsoft.com/office/word/2016/wordml/cid" xmlns:w16="http://schemas.microsoft.com/office/word/2018/wordml" xmlns:w16sdtdh="http://schemas.microsoft.com/office/word/2020/wordml/sdtdatahash" xmlns:w16se="http://schemas.microsoft.com/office/word/2015/wordml/symex" xmlns:wpg="http://schemas.microsoft.com/office/word/2010/wordprocessingGroup" xmlns:wpi="http://schemas.microsoft.com/office/word/2010/wordprocessingInk" xmlns:wne="http://schemas.microsoft.com/office/word/2006/wordml" xmlns:wps="http://schemas.microsoft.com/office/word/2010/wordprocessingShape" mc:Ignorable="w14 w15 w16se w16cid w16 w16cex w16sdtdh wp14">
+<w:hdr xmlns:wpc="http://schemas.microsoft.com/office/word/2010/wordprocessingCanvas" xmlns:cx="http://schemas.microsoft.com/office/drawing/2014/chartex" xmlns:cx1="http://schemas.microsoft.com/office/drawing/2015/9/8/chartex" xmlns:cx2="http://schemas.microsoft.com/office/drawing/2015/10/21/chartex" xmlns:cx3="http://schemas.microsoft.com/office/drawing/2016/5/9/chartex" xmlns:cx4="http://schemas.microsoft.com/office/drawing/2016/5/10/chartex" xmlns:cx5="http://schemas.microsoft.com/office/drawing/2016/5/11/chartex" xmlns:cx6="http://schemas.microsoft.com/office/drawing/2016/5/12/chartex" xmlns:cx7="http://schemas.microsoft.com/office/drawing/2016/5/13/chartex" xmlns:cx8="http://schemas.microsoft.com/office/drawing/2016/5/14/chartex" xmlns:mc="http://schemas.openxmlformats.org/markup-compatibility/2006" xmlns:aink="http://schemas.microsoft.com/office/drawing/2016/ink" xmlns:am3d="http://schemas.microsoft.com/office/drawing/2017/model3d" xmlns:o="urn:schemas-microsoft-com:office:office" xmlns:oel="http://schemas.microsoft.com/office/2019/extlst" xmlns:r="http://schemas.openxmlformats.org/officeDocument/2006/relationships" xmlns:m="http://schemas.openxmlformats.org/officeDocument/2006/math" xmlns:v="urn:schemas-microsoft-com:vml" xmlns:wp14="http://schemas.microsoft.com/office/word/2010/wordprocessingDrawing" xmlns:wp="http://schemas.openxmlformats.org/drawingml/2006/wordprocessingDrawing" xmlns:w10="urn:schemas-microsoft-com:office:word" xmlns:w="http://schemas.openxmlformats.org/wordprocessingml/2006/main" xmlns:w14="http://schemas.microsoft.com/office/word/2010/wordml" xmlns:w15="http://schemas.microsoft.com/office/word/2012/wordml" xmlns:w16cex="http://schemas.microsoft.com/office/word/2018/wordml/cex" xmlns:w16cid="http://schemas.microsoft.com/office/word/2016/wordml/cid" xmlns:w16="http://schemas.microsoft.com/office/word/2018/wordml" xmlns:w16du="http://schemas.microsoft.com/office/word/2023/wordml/word16du" xmlns:w16sdtdh="http://schemas.microsoft.com/office/word/2020/wordml/sdtdatahash" xmlns:w16se="http://schemas.microsoft.com/office/word/2015/wordml/symex" xmlns:wpg="http://schemas.microsoft.com/office/word/2010/wordprocessingGroup" xmlns:wpi="http://schemas.microsoft.com/office/word/2010/wordprocessingInk" xmlns:wne="http://schemas.microsoft.com/office/word/2006/wordml" xmlns:wps="http://schemas.microsoft.com/office/word/2010/wordprocessingShape" mc:Ignorable="w14 w15 w16se w16cid w16 w16cex w16sdtdh w16du wp14">
   <w:tbl>
     <w:tblPr>
       <w:tblW w:w="9450" w:type="dxa"/>
@@ -7538,7 +7614,7 @@
 </file>
 
 <file path=word/header2.xml><?xml version="1.0" encoding="utf-8"?>
-<w:hdr xmlns:wpc="http://schemas.microsoft.com/office/word/2010/wordprocessingCanvas" xmlns:cx="http://schemas.microsoft.com/office/drawing/2014/chartex" xmlns:cx1="http://schemas.microsoft.com/office/drawing/2015/9/8/chartex" xmlns:cx2="http://schemas.microsoft.com/office/drawing/2015/10/21/chartex" xmlns:cx3="http://schemas.microsoft.com/office/drawing/2016/5/9/chartex" xmlns:cx4="http://schemas.microsoft.com/office/drawing/2016/5/10/chartex" xmlns:cx5="http://schemas.microsoft.com/office/drawing/2016/5/11/chartex" xmlns:cx6="http://schemas.microsoft.com/office/drawing/2016/5/12/chartex" xmlns:cx7="http://schemas.microsoft.com/office/drawing/2016/5/13/chartex" xmlns:cx8="http://schemas.microsoft.com/office/drawing/2016/5/14/chartex" xmlns:mc="http://schemas.openxmlformats.org/markup-compatibility/2006" xmlns:aink="http://schemas.microsoft.com/office/drawing/2016/ink" xmlns:am3d="http://schemas.microsoft.com/office/drawing/2017/model3d" xmlns:o="urn:schemas-microsoft-com:office:office" xmlns:r="http://schemas.openxmlformats.org/officeDocument/2006/relationships" xmlns:m="http://schemas.openxmlformats.org/officeDocument/2006/math" xmlns:v="urn:schemas-microsoft-com:vml" xmlns:wp14="http://schemas.microsoft.com/office/word/2010/wordprocessingDrawing" xmlns:wp="http://schemas.openxmlformats.org/drawingml/2006/wordprocessingDrawing" xmlns:w10="urn:schemas-microsoft-com:office:word" xmlns:w="http://schemas.openxmlformats.org/wordprocessingml/2006/main" xmlns:w14="http://schemas.microsoft.com/office/word/2010/wordml" xmlns:w15="http://schemas.microsoft.com/office/word/2012/wordml" xmlns:w16cex="http://schemas.microsoft.com/office/word/2018/wordml/cex" xmlns:w16cid="http://schemas.microsoft.com/office/word/2016/wordml/cid" xmlns:w16="http://schemas.microsoft.com/office/word/2018/wordml" xmlns:w16sdtdh="http://schemas.microsoft.com/office/word/2020/wordml/sdtdatahash" xmlns:w16se="http://schemas.microsoft.com/office/word/2015/wordml/symex" xmlns:wpg="http://schemas.microsoft.com/office/word/2010/wordprocessingGroup" xmlns:wpi="http://schemas.microsoft.com/office/word/2010/wordprocessingInk" xmlns:wne="http://schemas.microsoft.com/office/word/2006/wordml" xmlns:wps="http://schemas.microsoft.com/office/word/2010/wordprocessingShape" mc:Ignorable="w14 w15 w16se w16cid w16 w16cex w16sdtdh wp14">
+<w:hdr xmlns:wpc="http://schemas.microsoft.com/office/word/2010/wordprocessingCanvas" xmlns:cx="http://schemas.microsoft.com/office/drawing/2014/chartex" xmlns:cx1="http://schemas.microsoft.com/office/drawing/2015/9/8/chartex" xmlns:cx2="http://schemas.microsoft.com/office/drawing/2015/10/21/chartex" xmlns:cx3="http://schemas.microsoft.com/office/drawing/2016/5/9/chartex" xmlns:cx4="http://schemas.microsoft.com/office/drawing/2016/5/10/chartex" xmlns:cx5="http://schemas.microsoft.com/office/drawing/2016/5/11/chartex" xmlns:cx6="http://schemas.microsoft.com/office/drawing/2016/5/12/chartex" xmlns:cx7="http://schemas.microsoft.com/office/drawing/2016/5/13/chartex" xmlns:cx8="http://schemas.microsoft.com/office/drawing/2016/5/14/chartex" xmlns:mc="http://schemas.openxmlformats.org/markup-compatibility/2006" xmlns:aink="http://schemas.microsoft.com/office/drawing/2016/ink" xmlns:am3d="http://schemas.microsoft.com/office/drawing/2017/model3d" xmlns:o="urn:schemas-microsoft-com:office:office" xmlns:oel="http://schemas.microsoft.com/office/2019/extlst" xmlns:r="http://schemas.openxmlformats.org/officeDocument/2006/relationships" xmlns:m="http://schemas.openxmlformats.org/officeDocument/2006/math" xmlns:v="urn:schemas-microsoft-com:vml" xmlns:wp14="http://schemas.microsoft.com/office/word/2010/wordprocessingDrawing" xmlns:wp="http://schemas.openxmlformats.org/drawingml/2006/wordprocessingDrawing" xmlns:w10="urn:schemas-microsoft-com:office:word" xmlns:w="http://schemas.openxmlformats.org/wordprocessingml/2006/main" xmlns:w14="http://schemas.microsoft.com/office/word/2010/wordml" xmlns:w15="http://schemas.microsoft.com/office/word/2012/wordml" xmlns:w16cex="http://schemas.microsoft.com/office/word/2018/wordml/cex" xmlns:w16cid="http://schemas.microsoft.com/office/word/2016/wordml/cid" xmlns:w16="http://schemas.microsoft.com/office/word/2018/wordml" xmlns:w16du="http://schemas.microsoft.com/office/word/2023/wordml/word16du" xmlns:w16sdtdh="http://schemas.microsoft.com/office/word/2020/wordml/sdtdatahash" xmlns:w16se="http://schemas.microsoft.com/office/word/2015/wordml/symex" xmlns:wpg="http://schemas.microsoft.com/office/word/2010/wordprocessingGroup" xmlns:wpi="http://schemas.microsoft.com/office/word/2010/wordprocessingInk" xmlns:wne="http://schemas.microsoft.com/office/word/2006/wordml" xmlns:wps="http://schemas.microsoft.com/office/word/2010/wordprocessingShape" mc:Ignorable="w14 w15 w16se w16cid w16 w16cex w16sdtdh w16du wp14">
   <w:tbl>
     <w:tblPr>
       <w:tblW w:w="9450" w:type="dxa"/>
@@ -7685,7 +7761,7 @@
 </file>
 
 <file path=word/numbering.xml><?xml version="1.0" encoding="utf-8"?>
-<w:numbering xmlns:wpc="http://schemas.microsoft.com/office/word/2010/wordprocessingCanvas" xmlns:cx="http://schemas.microsoft.com/office/drawing/2014/chartex" xmlns:cx1="http://schemas.microsoft.com/office/drawing/2015/9/8/chartex" xmlns:cx2="http://schemas.microsoft.com/office/drawing/2015/10/21/chartex" xmlns:cx3="http://schemas.microsoft.com/office/drawing/2016/5/9/chartex" xmlns:cx4="http://schemas.microsoft.com/office/drawing/2016/5/10/chartex" xmlns:cx5="http://schemas.microsoft.com/office/drawing/2016/5/11/chartex" xmlns:cx6="http://schemas.microsoft.com/office/drawing/2016/5/12/chartex" xmlns:cx7="http://schemas.microsoft.com/office/drawing/2016/5/13/chartex" xmlns:cx8="http://schemas.microsoft.com/office/drawing/2016/5/14/chartex" xmlns:mc="http://schemas.openxmlformats.org/markup-compatibility/2006" xmlns:aink="http://schemas.microsoft.com/office/drawing/2016/ink" xmlns:am3d="http://schemas.microsoft.com/office/drawing/2017/model3d" xmlns:o="urn:schemas-microsoft-com:office:office" xmlns:r="http://schemas.openxmlformats.org/officeDocument/2006/relationships" xmlns:m="http://schemas.openxmlformats.org/officeDocument/2006/math" xmlns:v="urn:schemas-microsoft-com:vml" xmlns:wp14="http://schemas.microsoft.com/office/word/2010/wordprocessingDrawing" xmlns:wp="http://schemas.openxmlformats.org/drawingml/2006/wordprocessingDrawing" xmlns:w10="urn:schemas-microsoft-com:office:word" xmlns:w="http://schemas.openxmlformats.org/wordprocessingml/2006/main" xmlns:w14="http://schemas.microsoft.com/office/word/2010/wordml" xmlns:w15="http://schemas.microsoft.com/office/word/2012/wordml" xmlns:w16cex="http://schemas.microsoft.com/office/word/2018/wordml/cex" xmlns:w16cid="http://schemas.microsoft.com/office/word/2016/wordml/cid" xmlns:w16="http://schemas.microsoft.com/office/word/2018/wordml" xmlns:w16sdtdh="http://schemas.microsoft.com/office/word/2020/wordml/sdtdatahash" xmlns:w16se="http://schemas.microsoft.com/office/word/2015/wordml/symex" xmlns:wpg="http://schemas.microsoft.com/office/word/2010/wordprocessingGroup" xmlns:wpi="http://schemas.microsoft.com/office/word/2010/wordprocessingInk" xmlns:wne="http://schemas.microsoft.com/office/word/2006/wordml" xmlns:wps="http://schemas.microsoft.com/office/word/2010/wordprocessingShape" mc:Ignorable="w14 w15 w16se w16cid w16 w16cex w16sdtdh wp14">
+<w:numbering xmlns:wpc="http://schemas.microsoft.com/office/word/2010/wordprocessingCanvas" xmlns:cx="http://schemas.microsoft.com/office/drawing/2014/chartex" xmlns:cx1="http://schemas.microsoft.com/office/drawing/2015/9/8/chartex" xmlns:cx2="http://schemas.microsoft.com/office/drawing/2015/10/21/chartex" xmlns:cx3="http://schemas.microsoft.com/office/drawing/2016/5/9/chartex" xmlns:cx4="http://schemas.microsoft.com/office/drawing/2016/5/10/chartex" xmlns:cx5="http://schemas.microsoft.com/office/drawing/2016/5/11/chartex" xmlns:cx6="http://schemas.microsoft.com/office/drawing/2016/5/12/chartex" xmlns:cx7="http://schemas.microsoft.com/office/drawing/2016/5/13/chartex" xmlns:cx8="http://schemas.microsoft.com/office/drawing/2016/5/14/chartex" xmlns:mc="http://schemas.openxmlformats.org/markup-compatibility/2006" xmlns:aink="http://schemas.microsoft.com/office/drawing/2016/ink" xmlns:am3d="http://schemas.microsoft.com/office/drawing/2017/model3d" xmlns:o="urn:schemas-microsoft-com:office:office" xmlns:oel="http://schemas.microsoft.com/office/2019/extlst" xmlns:r="http://schemas.openxmlformats.org/officeDocument/2006/relationships" xmlns:m="http://schemas.openxmlformats.org/officeDocument/2006/math" xmlns:v="urn:schemas-microsoft-com:vml" xmlns:wp14="http://schemas.microsoft.com/office/word/2010/wordprocessingDrawing" xmlns:wp="http://schemas.openxmlformats.org/drawingml/2006/wordprocessingDrawing" xmlns:w10="urn:schemas-microsoft-com:office:word" xmlns:w="http://schemas.openxmlformats.org/wordprocessingml/2006/main" xmlns:w14="http://schemas.microsoft.com/office/word/2010/wordml" xmlns:w15="http://schemas.microsoft.com/office/word/2012/wordml" xmlns:w16cex="http://schemas.microsoft.com/office/word/2018/wordml/cex" xmlns:w16cid="http://schemas.microsoft.com/office/word/2016/wordml/cid" xmlns:w16="http://schemas.microsoft.com/office/word/2018/wordml" xmlns:w16du="http://schemas.microsoft.com/office/word/2023/wordml/word16du" xmlns:w16sdtdh="http://schemas.microsoft.com/office/word/2020/wordml/sdtdatahash" xmlns:w16se="http://schemas.microsoft.com/office/word/2015/wordml/symex" xmlns:wpg="http://schemas.microsoft.com/office/word/2010/wordprocessingGroup" xmlns:wpi="http://schemas.microsoft.com/office/word/2010/wordprocessingInk" xmlns:wne="http://schemas.microsoft.com/office/word/2006/wordml" xmlns:wps="http://schemas.microsoft.com/office/word/2010/wordprocessingShape" mc:Ignorable="w14 w15 w16se w16cid w16 w16cex w16sdtdh w16du wp14">
   <w:abstractNum w:abstractNumId="0" w15:restartNumberingAfterBreak="0">
     <w:nsid w:val="FFFFFF7C"/>
     <w:multiLevelType w:val="singleLevel"/>
@@ -9477,79 +9553,79 @@
       </w:pPr>
     </w:lvl>
   </w:abstractNum>
-  <w:num w:numId="1">
+  <w:num w:numId="1" w16cid:durableId="1252473221">
     <w:abstractNumId w:val="15"/>
   </w:num>
-  <w:num w:numId="2">
+  <w:num w:numId="2" w16cid:durableId="516433819">
     <w:abstractNumId w:val="23"/>
   </w:num>
-  <w:num w:numId="3">
+  <w:num w:numId="3" w16cid:durableId="644045197">
     <w:abstractNumId w:val="14"/>
   </w:num>
-  <w:num w:numId="4">
+  <w:num w:numId="4" w16cid:durableId="991638250">
     <w:abstractNumId w:val="16"/>
   </w:num>
-  <w:num w:numId="5">
+  <w:num w:numId="5" w16cid:durableId="830024512">
     <w:abstractNumId w:val="24"/>
   </w:num>
-  <w:num w:numId="6">
+  <w:num w:numId="6" w16cid:durableId="1467966064">
     <w:abstractNumId w:val="12"/>
   </w:num>
-  <w:num w:numId="7">
+  <w:num w:numId="7" w16cid:durableId="1467157589">
     <w:abstractNumId w:val="10"/>
   </w:num>
-  <w:num w:numId="8">
+  <w:num w:numId="8" w16cid:durableId="1301153227">
     <w:abstractNumId w:val="18"/>
   </w:num>
-  <w:num w:numId="9">
+  <w:num w:numId="9" w16cid:durableId="1132476437">
     <w:abstractNumId w:val="22"/>
   </w:num>
-  <w:num w:numId="10">
+  <w:num w:numId="10" w16cid:durableId="599680006">
     <w:abstractNumId w:val="19"/>
   </w:num>
-  <w:num w:numId="11">
+  <w:num w:numId="11" w16cid:durableId="889805543">
     <w:abstractNumId w:val="17"/>
   </w:num>
-  <w:num w:numId="12">
+  <w:num w:numId="12" w16cid:durableId="625816099">
     <w:abstractNumId w:val="21"/>
   </w:num>
-  <w:num w:numId="13">
+  <w:num w:numId="13" w16cid:durableId="1263415843">
     <w:abstractNumId w:val="11"/>
   </w:num>
-  <w:num w:numId="14">
+  <w:num w:numId="14" w16cid:durableId="826096862">
     <w:abstractNumId w:val="13"/>
   </w:num>
-  <w:num w:numId="15">
+  <w:num w:numId="15" w16cid:durableId="1725636299">
     <w:abstractNumId w:val="20"/>
   </w:num>
-  <w:num w:numId="16">
+  <w:num w:numId="16" w16cid:durableId="679628032">
     <w:abstractNumId w:val="9"/>
   </w:num>
-  <w:num w:numId="17">
+  <w:num w:numId="17" w16cid:durableId="957029729">
     <w:abstractNumId w:val="7"/>
   </w:num>
-  <w:num w:numId="18">
+  <w:num w:numId="18" w16cid:durableId="2132093429">
     <w:abstractNumId w:val="6"/>
   </w:num>
-  <w:num w:numId="19">
+  <w:num w:numId="19" w16cid:durableId="423260618">
     <w:abstractNumId w:val="5"/>
   </w:num>
-  <w:num w:numId="20">
+  <w:num w:numId="20" w16cid:durableId="2081366270">
     <w:abstractNumId w:val="4"/>
   </w:num>
-  <w:num w:numId="21">
+  <w:num w:numId="21" w16cid:durableId="1519585395">
     <w:abstractNumId w:val="8"/>
   </w:num>
-  <w:num w:numId="22">
+  <w:num w:numId="22" w16cid:durableId="734858546">
     <w:abstractNumId w:val="3"/>
   </w:num>
-  <w:num w:numId="23">
+  <w:num w:numId="23" w16cid:durableId="1215193649">
     <w:abstractNumId w:val="2"/>
   </w:num>
-  <w:num w:numId="24">
+  <w:num w:numId="24" w16cid:durableId="2008512786">
     <w:abstractNumId w:val="1"/>
   </w:num>
-  <w:num w:numId="25">
+  <w:num w:numId="25" w16cid:durableId="704796683">
     <w:abstractNumId w:val="0"/>
   </w:num>
   <w:numIdMacAtCleanup w:val="15"/>
@@ -9557,7 +9633,7 @@
 </file>
 
 <file path=word/styles.xml><?xml version="1.0" encoding="utf-8"?>
-<w:styles xmlns:mc="http://schemas.openxmlformats.org/markup-compatibility/2006" xmlns:r="http://schemas.openxmlformats.org/officeDocument/2006/relationships" xmlns:w="http://schemas.openxmlformats.org/wordprocessingml/2006/main" xmlns:w14="http://schemas.microsoft.com/office/word/2010/wordml" xmlns:w15="http://schemas.microsoft.com/office/word/2012/wordml" xmlns:w16cex="http://schemas.microsoft.com/office/word/2018/wordml/cex" xmlns:w16cid="http://schemas.microsoft.com/office/word/2016/wordml/cid" xmlns:w16="http://schemas.microsoft.com/office/word/2018/wordml" xmlns:w16sdtdh="http://schemas.microsoft.com/office/word/2020/wordml/sdtdatahash" xmlns:w16se="http://schemas.microsoft.com/office/word/2015/wordml/symex" mc:Ignorable="w14 w15 w16se w16cid w16 w16cex w16sdtdh">
+<w:styles xmlns:mc="http://schemas.openxmlformats.org/markup-compatibility/2006" xmlns:r="http://schemas.openxmlformats.org/officeDocument/2006/relationships" xmlns:w="http://schemas.openxmlformats.org/wordprocessingml/2006/main" xmlns:w14="http://schemas.microsoft.com/office/word/2010/wordml" xmlns:w15="http://schemas.microsoft.com/office/word/2012/wordml" xmlns:w16cex="http://schemas.microsoft.com/office/word/2018/wordml/cex" xmlns:w16cid="http://schemas.microsoft.com/office/word/2016/wordml/cid" xmlns:w16="http://schemas.microsoft.com/office/word/2018/wordml" xmlns:w16du="http://schemas.microsoft.com/office/word/2023/wordml/word16du" xmlns:w16sdtdh="http://schemas.microsoft.com/office/word/2020/wordml/sdtdatahash" xmlns:w16se="http://schemas.microsoft.com/office/word/2015/wordml/symex" mc:Ignorable="w14 w15 w16se w16cid w16 w16cex w16sdtdh w16du">
   <w:docDefaults>
     <w:rPrDefault>
       <w:rPr>

</xml_diff>